<commit_message>
Commit to branch features
This is the first commit from where we can start to branch features.
</commit_message>
<xml_diff>
--- a/Documentation/Reporte 1.docx
+++ b/Documentation/Reporte 1.docx
@@ -237,7 +237,6 @@
           <w:lang w:val="en-US" w:eastAsia="es-MX"/>
         </w:rPr>
       </w:pPr>
-      <w:proofErr w:type="spellStart"/>
       <w:r>
         <w:rPr>
           <w:rFonts w:ascii="Times New Roman" w:eastAsia="Times New Roman" w:hAnsi="Times New Roman" w:cs="Times New Roman"/>
@@ -246,18 +245,7 @@
           <w:szCs w:val="28"/>
           <w:lang w:val="en-US" w:eastAsia="es-MX"/>
         </w:rPr>
-        <w:t>Februar</w:t>
-      </w:r>
-      <w:proofErr w:type="spellEnd"/>
-      <w:r>
-        <w:rPr>
-          <w:rFonts w:ascii="Times New Roman" w:eastAsia="Times New Roman" w:hAnsi="Times New Roman" w:cs="Times New Roman"/>
-          <w:color w:val="000000"/>
-          <w:sz w:val="28"/>
-          <w:szCs w:val="28"/>
-          <w:lang w:val="en-US" w:eastAsia="es-MX"/>
-        </w:rPr>
-        <w:t>-June</w:t>
+        <w:t>Februar-June</w:t>
       </w:r>
       <w:r>
         <w:rPr>
@@ -337,31 +325,7 @@
             <w:u w:val="single"/>
             <w:lang w:eastAsia="es-MX"/>
           </w:rPr>
-          <w:t xml:space="preserve">Dr. Joel C. </w:t>
-        </w:r>
-        <w:proofErr w:type="spellStart"/>
-        <w:r>
-          <w:rPr>
-            <w:rFonts w:ascii="Times New Roman" w:eastAsia="Times New Roman" w:hAnsi="Times New Roman" w:cs="Times New Roman"/>
-            <w:color w:val="000000"/>
-            <w:sz w:val="28"/>
-            <w:szCs w:val="28"/>
-            <w:u w:val="single"/>
-            <w:lang w:eastAsia="es-MX"/>
-          </w:rPr>
-          <w:t>Huegel</w:t>
-        </w:r>
-        <w:proofErr w:type="spellEnd"/>
-        <w:r>
-          <w:rPr>
-            <w:rFonts w:ascii="Times New Roman" w:eastAsia="Times New Roman" w:hAnsi="Times New Roman" w:cs="Times New Roman"/>
-            <w:color w:val="000000"/>
-            <w:sz w:val="28"/>
-            <w:szCs w:val="28"/>
-            <w:u w:val="single"/>
-            <w:lang w:eastAsia="es-MX"/>
-          </w:rPr>
-          <w:t xml:space="preserve"> W.</w:t>
+          <w:t>Dr. Joel C. Huegel W.</w:t>
         </w:r>
       </w:hyperlink>
     </w:p>
@@ -387,31 +351,7 @@
           <w:u w:val="single"/>
           <w:lang w:val="es-MX" w:eastAsia="es-MX"/>
         </w:rPr>
-        <w:t xml:space="preserve">Dra. Ramona B. </w:t>
-      </w:r>
-      <w:proofErr w:type="spellStart"/>
-      <w:r>
-        <w:rPr>
-          <w:rFonts w:ascii="Times New Roman" w:eastAsia="Times New Roman" w:hAnsi="Times New Roman" w:cs="Times New Roman"/>
-          <w:color w:val="000000"/>
-          <w:sz w:val="28"/>
-          <w:szCs w:val="28"/>
-          <w:u w:val="single"/>
-          <w:lang w:val="es-MX" w:eastAsia="es-MX"/>
-        </w:rPr>
-        <w:t>Alemón</w:t>
-      </w:r>
-      <w:proofErr w:type="spellEnd"/>
-      <w:r>
-        <w:rPr>
-          <w:rFonts w:ascii="Times New Roman" w:eastAsia="Times New Roman" w:hAnsi="Times New Roman" w:cs="Times New Roman"/>
-          <w:color w:val="000000"/>
-          <w:sz w:val="28"/>
-          <w:szCs w:val="28"/>
-          <w:u w:val="single"/>
-          <w:lang w:val="es-MX" w:eastAsia="es-MX"/>
-        </w:rPr>
-        <w:t xml:space="preserve"> Galindo</w:t>
+        <w:t>Dra. Ramona B. Alemón Galindo</w:t>
       </w:r>
     </w:p>
     <w:p>
@@ -2568,7 +2508,6 @@
         </w:rPr>
       </w:pPr>
       <w:bookmarkStart w:id="0" w:name="_Toc80892796"/>
-      <w:proofErr w:type="spellStart"/>
       <w:r>
         <w:rPr>
           <w:lang w:val="es-MX"/>
@@ -2576,7 +2515,6 @@
         <w:t>Introduction</w:t>
       </w:r>
       <w:bookmarkEnd w:id="0"/>
-      <w:proofErr w:type="spellEnd"/>
     </w:p>
     <w:p>
       <w:pPr>
@@ -2770,7 +2708,6 @@
         </w:rPr>
         <w:t xml:space="preserve">As well as the last measurements pressure measurement were taken with the F-socket from </w:t>
       </w:r>
-      <w:proofErr w:type="spellStart"/>
       <w:r>
         <w:rPr>
           <w:lang w:val="en-US"/>
@@ -2781,14 +2718,7 @@
         <w:rPr>
           <w:lang w:val="en-US"/>
         </w:rPr>
-        <w:t>ekscan</w:t>
-      </w:r>
-      <w:proofErr w:type="spellEnd"/>
-      <w:r>
-        <w:rPr>
-          <w:lang w:val="en-US"/>
-        </w:rPr>
-        <w:t>.</w:t>
+        <w:t>ekscan.</w:t>
       </w:r>
       <w:r>
         <w:rPr>
@@ -3059,21 +2989,7 @@
         <w:rPr>
           <w:lang w:val="en-US"/>
         </w:rPr>
-        <w:t xml:space="preserve">used with the ADC to improve </w:t>
-      </w:r>
-      <w:proofErr w:type="spellStart"/>
-      <w:r>
-        <w:rPr>
-          <w:lang w:val="en-US"/>
-        </w:rPr>
-        <w:t>it´s</w:t>
-      </w:r>
-      <w:proofErr w:type="spellEnd"/>
-      <w:r>
-        <w:rPr>
-          <w:lang w:val="en-US"/>
-        </w:rPr>
-        <w:t xml:space="preserve"> resolution. </w:t>
+        <w:t xml:space="preserve">used with the ADC to improve it´s resolution. </w:t>
       </w:r>
       <w:r>
         <w:rPr>
@@ -3298,16 +3214,8 @@
         <w:rPr>
           <w:lang w:val="en-US"/>
         </w:rPr>
-        <w:t xml:space="preserve">Sample rate: 20 </w:t>
-      </w:r>
-      <w:proofErr w:type="spellStart"/>
-      <w:r>
-        <w:rPr>
-          <w:lang w:val="en-US"/>
-        </w:rPr>
-        <w:t>ms</w:t>
-      </w:r>
-      <w:proofErr w:type="spellEnd"/>
+        <w:t>Sample rate: 20 ms</w:t>
+      </w:r>
     </w:p>
     <w:p>
       <w:pPr>
@@ -3414,21 +3322,7 @@
         <w:rPr>
           <w:lang w:val="en-US"/>
         </w:rPr>
-        <w:t xml:space="preserve">Surface Mount Device (SMD) </w:t>
-      </w:r>
-      <w:proofErr w:type="spellStart"/>
-      <w:r>
-        <w:rPr>
-          <w:lang w:val="en-US"/>
-        </w:rPr>
-        <w:t>componentes</w:t>
-      </w:r>
-      <w:proofErr w:type="spellEnd"/>
-      <w:r>
-        <w:rPr>
-          <w:lang w:val="en-US"/>
-        </w:rPr>
-        <w:t xml:space="preserve"> on PCB</w:t>
+        <w:t>Surface Mount Device (SMD) componentes on PCB</w:t>
       </w:r>
     </w:p>
     <w:p>
@@ -3477,16 +3371,8 @@
         <w:rPr>
           <w:lang w:val="en-US"/>
         </w:rPr>
-        <w:t xml:space="preserve">Sensor </w:t>
-      </w:r>
-      <w:proofErr w:type="spellStart"/>
-      <w:r>
-        <w:rPr>
-          <w:lang w:val="en-US"/>
-        </w:rPr>
-        <w:t>Tekscan</w:t>
-      </w:r>
-      <w:proofErr w:type="spellEnd"/>
+        <w:t>Sensor Tekscan</w:t>
+      </w:r>
       <w:r>
         <w:rPr>
           <w:lang w:val="en-US"/>
@@ -3573,14 +3459,12 @@
         </w:rPr>
         <w:t xml:space="preserve">take benefit of this characteristic </w:t>
       </w:r>
-      <w:proofErr w:type="spellStart"/>
       <w:r>
         <w:rPr>
           <w:lang w:val="en-US"/>
         </w:rPr>
         <w:t>opamp</w:t>
       </w:r>
-      <w:proofErr w:type="spellEnd"/>
       <w:r>
         <w:rPr>
           <w:lang w:val="en-US"/>
@@ -3750,21 +3634,7 @@
         <w:rPr>
           <w:lang w:val="en-US"/>
         </w:rPr>
-        <w:t xml:space="preserve">4,448 N (1,000 </w:t>
-      </w:r>
-      <w:proofErr w:type="spellStart"/>
-      <w:r>
-        <w:rPr>
-          <w:lang w:val="en-US"/>
-        </w:rPr>
-        <w:t>lb</w:t>
-      </w:r>
-      <w:proofErr w:type="spellEnd"/>
-      <w:r>
-        <w:rPr>
-          <w:lang w:val="en-US"/>
-        </w:rPr>
-        <w:t>)</w:t>
+        <w:t>4,448 N (1,000 lb)</w:t>
       </w:r>
       <w:r>
         <w:rPr>
@@ -3831,21 +3701,7 @@
         <w:rPr>
           <w:lang w:val="en-US"/>
         </w:rPr>
-        <w:t xml:space="preserve">, which are the formulas of the output in these </w:t>
-      </w:r>
-      <w:proofErr w:type="spellStart"/>
-      <w:r>
-        <w:rPr>
-          <w:lang w:val="en-US"/>
-        </w:rPr>
-        <w:t>opamp</w:t>
-      </w:r>
-      <w:proofErr w:type="spellEnd"/>
-      <w:r>
-        <w:rPr>
-          <w:lang w:val="en-US"/>
-        </w:rPr>
-        <w:t xml:space="preserve"> configuration. When the sensor has no pressure it’s </w:t>
+        <w:t xml:space="preserve">, which are the formulas of the output in these opamp configuration. When the sensor has no pressure it’s </w:t>
       </w:r>
       <w:r>
         <w:rPr>
@@ -4185,27 +4041,14 @@
             <w:r>
               <w:t xml:space="preserve">( </w:t>
             </w:r>
-            <w:r>
-              <w:fldChar w:fldCharType="begin"/>
-            </w:r>
-            <w:r>
-              <w:instrText xml:space="preserve"> SEQ ( \* ARABIC </w:instrText>
-            </w:r>
-            <w:r>
-              <w:fldChar w:fldCharType="separate"/>
-            </w:r>
-            <w:r>
-              <w:rPr>
-                <w:noProof/>
-              </w:rPr>
-              <w:t>1</w:t>
-            </w:r>
-            <w:r>
-              <w:rPr>
-                <w:noProof/>
-              </w:rPr>
-              <w:fldChar w:fldCharType="end"/>
-            </w:r>
+            <w:fldSimple w:instr=" SEQ ( \* ARABIC ">
+              <w:r>
+                <w:rPr>
+                  <w:noProof/>
+                </w:rPr>
+                <w:t>1</w:t>
+              </w:r>
+            </w:fldSimple>
             <w:r>
               <w:t>)</w:t>
             </w:r>
@@ -4453,27 +4296,14 @@
             <w:r>
               <w:t xml:space="preserve">( </w:t>
             </w:r>
-            <w:r>
-              <w:fldChar w:fldCharType="begin"/>
-            </w:r>
-            <w:r>
-              <w:instrText xml:space="preserve"> SEQ ( \* ARABIC </w:instrText>
-            </w:r>
-            <w:r>
-              <w:fldChar w:fldCharType="separate"/>
-            </w:r>
-            <w:r>
-              <w:rPr>
-                <w:noProof/>
-              </w:rPr>
-              <w:t>2</w:t>
-            </w:r>
-            <w:r>
-              <w:rPr>
-                <w:noProof/>
-              </w:rPr>
-              <w:fldChar w:fldCharType="end"/>
-            </w:r>
+            <w:fldSimple w:instr=" SEQ ( \* ARABIC ">
+              <w:r>
+                <w:rPr>
+                  <w:noProof/>
+                </w:rPr>
+                <w:t>2</w:t>
+              </w:r>
+            </w:fldSimple>
             <w:r>
               <w:t>)</w:t>
             </w:r>
@@ -4772,27 +4602,14 @@
             <w:r>
               <w:t xml:space="preserve">( </w:t>
             </w:r>
-            <w:r>
-              <w:fldChar w:fldCharType="begin"/>
-            </w:r>
-            <w:r>
-              <w:instrText xml:space="preserve"> SEQ ( \* ARABIC </w:instrText>
-            </w:r>
-            <w:r>
-              <w:fldChar w:fldCharType="separate"/>
-            </w:r>
-            <w:r>
-              <w:rPr>
-                <w:noProof/>
-              </w:rPr>
-              <w:t>2</w:t>
-            </w:r>
-            <w:r>
-              <w:rPr>
-                <w:noProof/>
-              </w:rPr>
-              <w:fldChar w:fldCharType="end"/>
-            </w:r>
+            <w:fldSimple w:instr=" SEQ ( \* ARABIC ">
+              <w:r>
+                <w:rPr>
+                  <w:noProof/>
+                </w:rPr>
+                <w:t>2</w:t>
+              </w:r>
+            </w:fldSimple>
             <w:r>
               <w:t>)</w:t>
             </w:r>
@@ -5114,27 +4931,14 @@
             <w:r>
               <w:t xml:space="preserve">( </w:t>
             </w:r>
-            <w:r>
-              <w:fldChar w:fldCharType="begin"/>
-            </w:r>
-            <w:r>
-              <w:instrText xml:space="preserve"> SEQ ( \* ARABIC </w:instrText>
-            </w:r>
-            <w:r>
-              <w:fldChar w:fldCharType="separate"/>
-            </w:r>
-            <w:r>
-              <w:rPr>
-                <w:noProof/>
-              </w:rPr>
-              <w:t>3</w:t>
-            </w:r>
-            <w:r>
-              <w:rPr>
-                <w:noProof/>
-              </w:rPr>
-              <w:fldChar w:fldCharType="end"/>
-            </w:r>
+            <w:fldSimple w:instr=" SEQ ( \* ARABIC ">
+              <w:r>
+                <w:rPr>
+                  <w:noProof/>
+                </w:rPr>
+                <w:t>3</w:t>
+              </w:r>
+            </w:fldSimple>
             <w:r>
               <w:t>)</w:t>
             </w:r>
@@ -5469,27 +5273,14 @@
             <w:r>
               <w:t xml:space="preserve">( </w:t>
             </w:r>
-            <w:r>
-              <w:fldChar w:fldCharType="begin"/>
-            </w:r>
-            <w:r>
-              <w:instrText xml:space="preserve"> SEQ ( \* ARABIC </w:instrText>
-            </w:r>
-            <w:r>
-              <w:fldChar w:fldCharType="separate"/>
-            </w:r>
-            <w:r>
-              <w:rPr>
-                <w:noProof/>
-              </w:rPr>
-              <w:t>4</w:t>
-            </w:r>
-            <w:r>
-              <w:rPr>
-                <w:noProof/>
-              </w:rPr>
-              <w:fldChar w:fldCharType="end"/>
-            </w:r>
+            <w:fldSimple w:instr=" SEQ ( \* ARABIC ">
+              <w:r>
+                <w:rPr>
+                  <w:noProof/>
+                </w:rPr>
+                <w:t>4</w:t>
+              </w:r>
+            </w:fldSimple>
             <w:r>
               <w:t>)</w:t>
             </w:r>
@@ -5851,27 +5642,14 @@
             <w:r>
               <w:t xml:space="preserve">( </w:t>
             </w:r>
-            <w:r>
-              <w:fldChar w:fldCharType="begin"/>
-            </w:r>
-            <w:r>
-              <w:instrText xml:space="preserve"> SEQ ( \* ARABIC </w:instrText>
-            </w:r>
-            <w:r>
-              <w:fldChar w:fldCharType="separate"/>
-            </w:r>
-            <w:r>
-              <w:rPr>
-                <w:noProof/>
-              </w:rPr>
-              <w:t>5</w:t>
-            </w:r>
-            <w:r>
-              <w:rPr>
-                <w:noProof/>
-              </w:rPr>
-              <w:fldChar w:fldCharType="end"/>
-            </w:r>
+            <w:fldSimple w:instr=" SEQ ( \* ARABIC ">
+              <w:r>
+                <w:rPr>
+                  <w:noProof/>
+                </w:rPr>
+                <w:t>5</w:t>
+              </w:r>
+            </w:fldSimple>
             <w:r>
               <w:t>)</w:t>
             </w:r>
@@ -5908,21 +5686,7 @@
         <w:rPr>
           <w:lang w:val="en-US"/>
         </w:rPr>
-        <w:t xml:space="preserve">goes from 0 up to the Voltage supply that is the saturation of the </w:t>
-      </w:r>
-      <w:proofErr w:type="spellStart"/>
-      <w:r>
-        <w:rPr>
-          <w:lang w:val="en-US"/>
-        </w:rPr>
-        <w:t>opamp</w:t>
-      </w:r>
-      <w:proofErr w:type="spellEnd"/>
-      <w:r>
-        <w:rPr>
-          <w:lang w:val="en-US"/>
-        </w:rPr>
-        <w:t xml:space="preserve">. </w:t>
+        <w:t xml:space="preserve">goes from 0 up to the Voltage supply that is the saturation of the opamp. </w:t>
       </w:r>
       <w:r>
         <w:rPr>
@@ -5934,21 +5698,7 @@
         <w:rPr>
           <w:lang w:val="en-US"/>
         </w:rPr>
-        <w:t xml:space="preserve">non-inverting configuration, the range of the output is from the Voltage reference to the saturation of the </w:t>
-      </w:r>
-      <w:proofErr w:type="spellStart"/>
-      <w:r>
-        <w:rPr>
-          <w:lang w:val="en-US"/>
-        </w:rPr>
-        <w:t>opamp</w:t>
-      </w:r>
-      <w:proofErr w:type="spellEnd"/>
-      <w:r>
-        <w:rPr>
-          <w:lang w:val="en-US"/>
-        </w:rPr>
-        <w:t xml:space="preserve">. The inverting configuration gives a broader range of values, but the need of two voltage sources complicates the design, that is why the non-inverting configuration is applied. </w:t>
+        <w:t xml:space="preserve">non-inverting configuration, the range of the output is from the Voltage reference to the saturation of the opamp. The inverting configuration gives a broader range of values, but the need of two voltage sources complicates the design, that is why the non-inverting configuration is applied. </w:t>
       </w:r>
     </w:p>
     <w:p>
@@ -6095,21 +5845,7 @@
         <w:rPr>
           <w:lang w:val="en-US"/>
         </w:rPr>
-        <w:t xml:space="preserve"> the recommended </w:t>
-      </w:r>
-      <w:proofErr w:type="spellStart"/>
-      <w:r>
-        <w:rPr>
-          <w:lang w:val="en-US"/>
-        </w:rPr>
-        <w:t>Opamp</w:t>
-      </w:r>
-      <w:proofErr w:type="spellEnd"/>
-      <w:r>
-        <w:rPr>
-          <w:lang w:val="en-US"/>
-        </w:rPr>
-        <w:t xml:space="preserve"> is the </w:t>
+        <w:t xml:space="preserve"> the recommended Opamp is the </w:t>
       </w:r>
       <w:r>
         <w:rPr>
@@ -6123,19 +5859,11 @@
         </w:rPr>
         <w:t xml:space="preserve"> because it has rail to rail property, what it means is that the maximum output of the </w:t>
       </w:r>
-      <w:proofErr w:type="spellStart"/>
-      <w:r>
-        <w:rPr>
-          <w:lang w:val="en-US"/>
-        </w:rPr>
-        <w:t>Opamp</w:t>
-      </w:r>
-      <w:proofErr w:type="spellEnd"/>
-      <w:r>
-        <w:rPr>
-          <w:lang w:val="en-US"/>
-        </w:rPr>
-        <w:t xml:space="preserve"> is very near from the </w:t>
+      <w:r>
+        <w:rPr>
+          <w:lang w:val="en-US"/>
+        </w:rPr>
+        <w:t xml:space="preserve">Opamp is very near from the </w:t>
       </w:r>
       <w:r>
         <w:rPr>
@@ -6185,35 +5913,140 @@
         <w:rPr>
           <w:lang w:val="es-MX"/>
         </w:rPr>
-        <w:t xml:space="preserve">PIC </w:t>
-      </w:r>
-      <w:proofErr w:type="spellStart"/>
+        <w:t>PIC Mi</w:t>
+      </w:r>
       <w:r>
         <w:rPr>
           <w:lang w:val="es-MX"/>
         </w:rPr>
-        <w:t>Mi</w:t>
-      </w:r>
+        <w:t>crocontroller</w:t>
+      </w:r>
+      <w:bookmarkEnd w:id="14"/>
       <w:r>
         <w:rPr>
           <w:lang w:val="es-MX"/>
         </w:rPr>
-        <w:t>crocontroller</w:t>
-      </w:r>
-      <w:bookmarkEnd w:id="14"/>
-      <w:proofErr w:type="spellEnd"/>
+        <w:t xml:space="preserve"> </w:t>
+      </w:r>
       <w:r>
         <w:rPr>
           <w:lang w:val="es-MX"/>
         </w:rPr>
-        <w:t xml:space="preserve"> </w:t>
-      </w:r>
-      <w:r>
+        <w:tab/>
+      </w:r>
+    </w:p>
+    <w:p>
+      <w:pPr>
+        <w:rPr>
+          <w:lang w:val="en-US"/>
+        </w:rPr>
+      </w:pPr>
+      <w:r>
+        <w:rPr>
+          <w:lang w:val="en-US"/>
+        </w:rPr>
+        <w:t xml:space="preserve">The </w:t>
+      </w:r>
+      <w:r>
+        <w:rPr>
+          <w:lang w:val="en-US"/>
+        </w:rPr>
+        <w:t xml:space="preserve">most important aspect of the microcontroller is </w:t>
+      </w:r>
+      <w:r>
+        <w:rPr>
+          <w:lang w:val="en-US"/>
+        </w:rPr>
+        <w:t>its</w:t>
+      </w:r>
+      <w:r>
+        <w:rPr>
+          <w:lang w:val="en-US"/>
+        </w:rPr>
+        <w:t xml:space="preserve"> capability to measure up to 8 sensors. </w:t>
+      </w:r>
+      <w:r>
+        <w:rPr>
+          <w:lang w:val="en-US"/>
+        </w:rPr>
+        <w:t xml:space="preserve">For this </w:t>
+      </w:r>
+      <w:r>
+        <w:rPr>
+          <w:lang w:val="en-US"/>
+        </w:rPr>
+        <w:t>reason,</w:t>
+      </w:r>
+      <w:r>
+        <w:rPr>
+          <w:lang w:val="en-US"/>
+        </w:rPr>
+        <w:t xml:space="preserve"> the </w:t>
+      </w:r>
+      <w:r>
+        <w:rPr>
+          <w:lang w:val="en-US"/>
+        </w:rPr>
+        <w:t>PIC1</w:t>
+      </w:r>
+      <w:r>
+        <w:rPr>
+          <w:lang w:val="en-US"/>
+        </w:rPr>
+        <w:t>6</w:t>
+      </w:r>
+      <w:r>
+        <w:rPr>
+          <w:lang w:val="en-US"/>
+        </w:rPr>
+        <w:t>F886</w:t>
+      </w:r>
+      <w:r>
+        <w:rPr>
+          <w:lang w:val="en-US"/>
+        </w:rPr>
+        <w:t xml:space="preserve"> microcontroller is selected, being that </w:t>
+      </w:r>
+      <w:r>
+        <w:rPr>
+          <w:lang w:val="en-US"/>
+        </w:rPr>
+        <w:t>has 10 ADC channels</w:t>
+      </w:r>
+      <w:r>
+        <w:rPr>
+          <w:lang w:val="en-US"/>
+        </w:rPr>
+        <w:t>,</w:t>
+      </w:r>
+      <w:r>
+        <w:rPr>
+          <w:lang w:val="en-US"/>
+        </w:rPr>
+        <w:t xml:space="preserve"> UART</w:t>
+      </w:r>
+      <w:r>
+        <w:rPr>
+          <w:lang w:val="en-US"/>
+        </w:rPr>
+        <w:t xml:space="preserve"> and has no additional peripheral which could increase the price and which are not going to be used. </w:t>
+      </w:r>
+    </w:p>
+    <w:p>
+      <w:pPr>
+        <w:pStyle w:val="berschrift3"/>
         <w:rPr>
           <w:lang w:val="es-MX"/>
         </w:rPr>
-        <w:tab/>
-      </w:r>
+      </w:pPr>
+      <w:bookmarkStart w:id="15" w:name="_Toc80892807"/>
+      <w:r>
+        <w:rPr>
+          <w:lang w:val="es-MX"/>
+        </w:rPr>
+        <w:t>IDE Mplab</w:t>
+      </w:r>
+      <w:bookmarkEnd w:id="15"/>
     </w:p>
     <w:p>
       <w:pPr>
@@ -6231,131 +6064,9 @@
         <w:rPr>
           <w:lang w:val="en-US"/>
         </w:rPr>
-        <w:t xml:space="preserve">most important aspect of the microcontroller is </w:t>
-      </w:r>
-      <w:r>
-        <w:rPr>
-          <w:lang w:val="en-US"/>
-        </w:rPr>
-        <w:t>its</w:t>
-      </w:r>
-      <w:r>
-        <w:rPr>
-          <w:lang w:val="en-US"/>
-        </w:rPr>
-        <w:t xml:space="preserve"> capability to measure up to 8 sensors. </w:t>
-      </w:r>
-      <w:r>
-        <w:rPr>
-          <w:lang w:val="en-US"/>
-        </w:rPr>
-        <w:t xml:space="preserve">For this </w:t>
-      </w:r>
-      <w:r>
-        <w:rPr>
-          <w:lang w:val="en-US"/>
-        </w:rPr>
-        <w:t>reason,</w:t>
-      </w:r>
-      <w:r>
-        <w:rPr>
-          <w:lang w:val="en-US"/>
-        </w:rPr>
-        <w:t xml:space="preserve"> the </w:t>
-      </w:r>
-      <w:r>
-        <w:rPr>
-          <w:lang w:val="en-US"/>
-        </w:rPr>
-        <w:t>PIC1</w:t>
-      </w:r>
-      <w:r>
-        <w:rPr>
-          <w:lang w:val="en-US"/>
-        </w:rPr>
-        <w:t>6</w:t>
-      </w:r>
-      <w:r>
-        <w:rPr>
-          <w:lang w:val="en-US"/>
-        </w:rPr>
-        <w:t>F886</w:t>
-      </w:r>
-      <w:r>
-        <w:rPr>
-          <w:lang w:val="en-US"/>
-        </w:rPr>
-        <w:t xml:space="preserve"> microcontroller is selected, being that </w:t>
-      </w:r>
-      <w:r>
-        <w:rPr>
-          <w:lang w:val="en-US"/>
-        </w:rPr>
-        <w:t>has 10 ADC channels</w:t>
-      </w:r>
-      <w:r>
-        <w:rPr>
-          <w:lang w:val="en-US"/>
-        </w:rPr>
-        <w:t>,</w:t>
-      </w:r>
-      <w:r>
-        <w:rPr>
-          <w:lang w:val="en-US"/>
-        </w:rPr>
-        <w:t xml:space="preserve"> UART</w:t>
-      </w:r>
-      <w:r>
-        <w:rPr>
-          <w:lang w:val="en-US"/>
-        </w:rPr>
-        <w:t xml:space="preserve"> and has no additional peripheral which could increase the price and which are not going to be used. </w:t>
-      </w:r>
-    </w:p>
-    <w:p>
-      <w:pPr>
-        <w:pStyle w:val="berschrift3"/>
-        <w:rPr>
-          <w:lang w:val="es-MX"/>
-        </w:rPr>
-      </w:pPr>
-      <w:bookmarkStart w:id="15" w:name="_Toc80892807"/>
-      <w:r>
-        <w:rPr>
-          <w:lang w:val="es-MX"/>
-        </w:rPr>
-        <w:t xml:space="preserve">IDE </w:t>
-      </w:r>
-      <w:proofErr w:type="spellStart"/>
-      <w:r>
-        <w:rPr>
-          <w:lang w:val="es-MX"/>
-        </w:rPr>
-        <w:t>Mplab</w:t>
-      </w:r>
-      <w:bookmarkEnd w:id="15"/>
-      <w:proofErr w:type="spellEnd"/>
-    </w:p>
-    <w:p>
-      <w:pPr>
-        <w:rPr>
-          <w:lang w:val="en-US"/>
-        </w:rPr>
-      </w:pPr>
-      <w:r>
-        <w:rPr>
-          <w:lang w:val="en-US"/>
-        </w:rPr>
-        <w:t xml:space="preserve">The </w:t>
-      </w:r>
-      <w:r>
-        <w:rPr>
-          <w:lang w:val="en-US"/>
-        </w:rPr>
         <w:t xml:space="preserve">Integrated Development environment used to program PIC microcontrollers is </w:t>
       </w:r>
       <w:hyperlink r:id="rId17" w:anchor="tabs" w:history="1">
-        <w:proofErr w:type="spellStart"/>
         <w:r>
           <w:rPr>
             <w:rStyle w:val="Hyperlink"/>
@@ -6374,14 +6085,7 @@
         <w:rPr>
           <w:lang w:val="en-US"/>
         </w:rPr>
-        <w:t>In</w:t>
-      </w:r>
-      <w:proofErr w:type="spellEnd"/>
-      <w:r>
-        <w:rPr>
-          <w:lang w:val="en-US"/>
-        </w:rPr>
-        <w:t xml:space="preserve"> addition the </w:t>
+        <w:t xml:space="preserve">In addition the </w:t>
       </w:r>
       <w:hyperlink r:id="rId18" w:anchor="tabs" w:history="1">
         <w:r>
@@ -6469,7 +6173,6 @@
         </w:rPr>
       </w:pPr>
       <w:commentRangeStart w:id="17"/>
-      <w:proofErr w:type="spellStart"/>
       <w:r>
         <w:rPr>
           <w:lang w:val="en-US"/>
@@ -6477,7 +6180,6 @@
         <w:t>Conbit.h</w:t>
       </w:r>
       <w:commentRangeEnd w:id="17"/>
-      <w:proofErr w:type="spellEnd"/>
       <w:r>
         <w:rPr>
           <w:rStyle w:val="Kommentarzeichen"/>
@@ -6507,21 +6209,7 @@
         <w:rPr>
           <w:lang w:val="en-US"/>
         </w:rPr>
-        <w:t xml:space="preserve">is the </w:t>
-      </w:r>
-      <w:proofErr w:type="spellStart"/>
-      <w:r>
-        <w:rPr>
-          <w:lang w:val="en-US"/>
-        </w:rPr>
-        <w:t>conbit.h</w:t>
-      </w:r>
-      <w:proofErr w:type="spellEnd"/>
-      <w:r>
-        <w:rPr>
-          <w:lang w:val="en-US"/>
-        </w:rPr>
-        <w:t xml:space="preserve"> file, there the configuration of the </w:t>
+        <w:t xml:space="preserve">is the conbit.h file, there the configuration of the </w:t>
       </w:r>
       <w:r>
         <w:rPr>
@@ -6533,21 +6221,7 @@
         <w:rPr>
           <w:lang w:val="en-US"/>
         </w:rPr>
-        <w:t xml:space="preserve"> The </w:t>
-      </w:r>
-      <w:proofErr w:type="spellStart"/>
-      <w:r>
-        <w:rPr>
-          <w:lang w:val="en-US"/>
-        </w:rPr>
-        <w:t>conbit.h</w:t>
-      </w:r>
-      <w:proofErr w:type="spellEnd"/>
-      <w:r>
-        <w:rPr>
-          <w:lang w:val="en-US"/>
-        </w:rPr>
-        <w:t xml:space="preserve"> file is a header file </w:t>
+        <w:t xml:space="preserve"> The conbit.h file is a header file </w:t>
       </w:r>
       <w:r>
         <w:rPr>
@@ -6571,21 +6245,7 @@
         <w:rPr>
           <w:lang w:val="en-US"/>
         </w:rPr>
-        <w:t xml:space="preserve"> tool of IDE </w:t>
-      </w:r>
-      <w:proofErr w:type="spellStart"/>
-      <w:r>
-        <w:rPr>
-          <w:lang w:val="en-US"/>
-        </w:rPr>
-        <w:t>Mplab</w:t>
-      </w:r>
-      <w:proofErr w:type="spellEnd"/>
-      <w:r>
-        <w:rPr>
-          <w:lang w:val="en-US"/>
-        </w:rPr>
-        <w:t xml:space="preserve">, that you only need to copy and paste. </w:t>
+        <w:t xml:space="preserve"> tool of IDE Mplab, that you only need to copy and paste. </w:t>
       </w:r>
       <w:r>
         <w:rPr>
@@ -6621,21 +6281,7 @@
         <w:rPr>
           <w:lang w:val="en-US"/>
         </w:rPr>
-        <w:t xml:space="preserve"> header file. In this </w:t>
-      </w:r>
-      <w:proofErr w:type="spellStart"/>
-      <w:r>
-        <w:rPr>
-          <w:lang w:val="en-US"/>
-        </w:rPr>
-        <w:t>conbit.h</w:t>
-      </w:r>
-      <w:proofErr w:type="spellEnd"/>
-      <w:r>
-        <w:rPr>
-          <w:lang w:val="en-US"/>
-        </w:rPr>
-        <w:t xml:space="preserve"> file the header files of the </w:t>
+        <w:t xml:space="preserve"> header file. In this conbit.h file the header files of the </w:t>
       </w:r>
       <w:r>
         <w:rPr>
@@ -6647,21 +6293,7 @@
         <w:rPr>
           <w:lang w:val="en-US"/>
         </w:rPr>
-        <w:t xml:space="preserve">The </w:t>
-      </w:r>
-      <w:proofErr w:type="spellStart"/>
-      <w:r>
-        <w:rPr>
-          <w:lang w:val="en-US"/>
-        </w:rPr>
-        <w:t>conbit.h</w:t>
-      </w:r>
-      <w:proofErr w:type="spellEnd"/>
-      <w:r>
-        <w:rPr>
-          <w:lang w:val="en-US"/>
-        </w:rPr>
-        <w:t xml:space="preserve"> is called in the c main file so that all the required information</w:t>
+        <w:t>The conbit.h is called in the c main file so that all the required information</w:t>
       </w:r>
       <w:r>
         <w:rPr>
@@ -6799,21 +6431,7 @@
         <w:rPr>
           <w:lang w:val="en-US"/>
         </w:rPr>
-        <w:t xml:space="preserve">the </w:t>
-      </w:r>
-      <w:proofErr w:type="spellStart"/>
-      <w:r>
-        <w:rPr>
-          <w:lang w:val="en-US"/>
-        </w:rPr>
-        <w:t>to</w:t>
-      </w:r>
-      <w:proofErr w:type="spellEnd"/>
-      <w:r>
-        <w:rPr>
-          <w:lang w:val="en-US"/>
-        </w:rPr>
-        <w:t xml:space="preserve"> each C file a header file is created</w:t>
+        <w:t>the to each C file a header file is created</w:t>
       </w:r>
       <w:r>
         <w:rPr>
@@ -6849,35 +6467,7 @@
         <w:rPr>
           <w:lang w:val="en-US"/>
         </w:rPr>
-        <w:t xml:space="preserve"> each header file in the main c file the header files are called in the </w:t>
-      </w:r>
-      <w:proofErr w:type="spellStart"/>
-      <w:r>
-        <w:rPr>
-          <w:lang w:val="en-US"/>
-        </w:rPr>
-        <w:t>Conbi.h</w:t>
-      </w:r>
-      <w:proofErr w:type="spellEnd"/>
-      <w:r>
-        <w:rPr>
-          <w:lang w:val="en-US"/>
-        </w:rPr>
-        <w:t xml:space="preserve"> file, so when we called the </w:t>
-      </w:r>
-      <w:proofErr w:type="spellStart"/>
-      <w:r>
-        <w:rPr>
-          <w:lang w:val="en-US"/>
-        </w:rPr>
-        <w:t>conbit.h</w:t>
-      </w:r>
-      <w:proofErr w:type="spellEnd"/>
-      <w:r>
-        <w:rPr>
-          <w:lang w:val="en-US"/>
-        </w:rPr>
-        <w:t xml:space="preserve"> file all the </w:t>
+        <w:t xml:space="preserve"> each header file in the main c file the header files are called in the Conbi.h file, so when we called the conbit.h file all the </w:t>
       </w:r>
       <w:r>
         <w:rPr>
@@ -6917,21 +6507,7 @@
         <w:rPr>
           <w:lang w:val="en-US"/>
         </w:rPr>
-        <w:t xml:space="preserve">. This file has to call the </w:t>
-      </w:r>
-      <w:proofErr w:type="spellStart"/>
-      <w:r>
-        <w:rPr>
-          <w:lang w:val="en-US"/>
-        </w:rPr>
-        <w:t>conbit.h</w:t>
-      </w:r>
-      <w:proofErr w:type="spellEnd"/>
-      <w:r>
-        <w:rPr>
-          <w:lang w:val="en-US"/>
-        </w:rPr>
-        <w:t xml:space="preserve"> header file and the </w:t>
+        <w:t xml:space="preserve">. This file has to call the conbit.h header file and the </w:t>
       </w:r>
       <w:r>
         <w:rPr>
@@ -7492,27 +7068,14 @@
             <w:r>
               <w:t xml:space="preserve">( </w:t>
             </w:r>
-            <w:r>
-              <w:fldChar w:fldCharType="begin"/>
-            </w:r>
-            <w:r>
-              <w:instrText xml:space="preserve"> SEQ ( \* ARABIC </w:instrText>
-            </w:r>
-            <w:r>
-              <w:fldChar w:fldCharType="separate"/>
-            </w:r>
-            <w:r>
-              <w:rPr>
-                <w:noProof/>
-              </w:rPr>
-              <w:t>7</w:t>
-            </w:r>
-            <w:r>
-              <w:rPr>
-                <w:noProof/>
-              </w:rPr>
-              <w:fldChar w:fldCharType="end"/>
-            </w:r>
+            <w:fldSimple w:instr=" SEQ ( \* ARABIC ">
+              <w:r>
+                <w:rPr>
+                  <w:noProof/>
+                </w:rPr>
+                <w:t>7</w:t>
+              </w:r>
+            </w:fldSimple>
             <w:r>
               <w:t>)</w:t>
             </w:r>
@@ -7658,27 +7221,14 @@
             <w:r>
               <w:t xml:space="preserve">( </w:t>
             </w:r>
-            <w:r>
-              <w:fldChar w:fldCharType="begin"/>
-            </w:r>
-            <w:r>
-              <w:instrText xml:space="preserve"> SEQ ( \* ARABIC </w:instrText>
-            </w:r>
-            <w:r>
-              <w:fldChar w:fldCharType="separate"/>
-            </w:r>
-            <w:r>
-              <w:rPr>
-                <w:noProof/>
-              </w:rPr>
-              <w:t>8</w:t>
-            </w:r>
-            <w:r>
-              <w:rPr>
-                <w:noProof/>
-              </w:rPr>
-              <w:fldChar w:fldCharType="end"/>
-            </w:r>
+            <w:fldSimple w:instr=" SEQ ( \* ARABIC ">
+              <w:r>
+                <w:rPr>
+                  <w:noProof/>
+                </w:rPr>
+                <w:t>8</w:t>
+              </w:r>
+            </w:fldSimple>
             <w:r>
               <w:t>)</w:t>
             </w:r>
@@ -7795,35 +7345,7 @@
         <w:rPr>
           <w:lang w:val="en-US"/>
         </w:rPr>
-        <w:t xml:space="preserve">voltage range of operation of the voltage from </w:t>
-      </w:r>
-      <w:proofErr w:type="spellStart"/>
-      <w:r>
-        <w:rPr>
-          <w:lang w:val="en-US"/>
-        </w:rPr>
-        <w:t>Vref</w:t>
-      </w:r>
-      <w:proofErr w:type="spellEnd"/>
-      <w:r>
-        <w:rPr>
-          <w:lang w:val="en-US"/>
-        </w:rPr>
-        <w:t xml:space="preserve">+ minus the voltage from </w:t>
-      </w:r>
-      <w:proofErr w:type="spellStart"/>
-      <w:r>
-        <w:rPr>
-          <w:lang w:val="en-US"/>
-        </w:rPr>
-        <w:t>Vref</w:t>
-      </w:r>
-      <w:proofErr w:type="spellEnd"/>
-      <w:r>
-        <w:rPr>
-          <w:lang w:val="en-US"/>
-        </w:rPr>
-        <w:t xml:space="preserve"> from the ADC.</w:t>
+        <w:t>voltage range of operation of the voltage from Vref+ minus the voltage from Vref from the ADC.</w:t>
       </w:r>
       <w:r>
         <w:rPr>
@@ -7835,35 +7357,7 @@
         <w:rPr>
           <w:lang w:val="en-US"/>
         </w:rPr>
-        <w:t xml:space="preserve">For default the </w:t>
-      </w:r>
-      <w:proofErr w:type="spellStart"/>
-      <w:r>
-        <w:rPr>
-          <w:lang w:val="en-US"/>
-        </w:rPr>
-        <w:t>Vref</w:t>
-      </w:r>
-      <w:proofErr w:type="spellEnd"/>
-      <w:r>
-        <w:rPr>
-          <w:lang w:val="en-US"/>
-        </w:rPr>
-        <w:t xml:space="preserve">- is ground and the </w:t>
-      </w:r>
-      <w:proofErr w:type="spellStart"/>
-      <w:r>
-        <w:rPr>
-          <w:lang w:val="en-US"/>
-        </w:rPr>
-        <w:t>Vref</w:t>
-      </w:r>
-      <w:proofErr w:type="spellEnd"/>
-      <w:r>
-        <w:rPr>
-          <w:lang w:val="en-US"/>
-        </w:rPr>
-        <w:t xml:space="preserve">+ is the power supply of the microcontroller but </w:t>
+        <w:t xml:space="preserve">For default the Vref- is ground and the Vref+ is the power supply of the microcontroller but </w:t>
       </w:r>
       <w:r>
         <w:rPr>
@@ -8033,21 +7527,7 @@
         <w:rPr>
           <w:lang w:val="en-US"/>
         </w:rPr>
-        <w:t xml:space="preserve">. ADC block Diagram (PIC, </w:t>
-      </w:r>
-      <w:proofErr w:type="spellStart"/>
-      <w:r>
-        <w:rPr>
-          <w:lang w:val="en-US"/>
-        </w:rPr>
-        <w:t>pg</w:t>
-      </w:r>
-      <w:proofErr w:type="spellEnd"/>
-      <w:r>
-        <w:rPr>
-          <w:lang w:val="en-US"/>
-        </w:rPr>
-        <w:t xml:space="preserve"> 101)</w:t>
+        <w:t>. ADC block Diagram (PIC, pg 101)</w:t>
       </w:r>
     </w:p>
     <w:p>
@@ -8380,21 +7860,7 @@
         <w:rPr>
           <w:lang w:val="en-US"/>
         </w:rPr>
-        <w:t xml:space="preserve"> (</w:t>
-      </w:r>
-      <w:proofErr w:type="spellStart"/>
-      <w:r>
-        <w:rPr>
-          <w:lang w:val="en-US"/>
-        </w:rPr>
-        <w:t>pag</w:t>
-      </w:r>
-      <w:proofErr w:type="spellEnd"/>
-      <w:r>
-        <w:rPr>
-          <w:lang w:val="en-US"/>
-        </w:rPr>
-        <w:t xml:space="preserve"> 260)</w:t>
+        <w:t xml:space="preserve"> (pag 260)</w:t>
       </w:r>
     </w:p>
     <w:p>
@@ -8915,14 +8381,12 @@
                 <w:lang w:val="en-US"/>
               </w:rPr>
             </w:pPr>
-            <w:proofErr w:type="spellStart"/>
             <w:r>
               <w:rPr>
                 <w:lang w:val="en-US"/>
               </w:rPr>
               <w:t>Reichelt</w:t>
             </w:r>
-            <w:proofErr w:type="spellEnd"/>
           </w:p>
         </w:tc>
         <w:tc>
@@ -9017,19 +8481,11 @@
                 <w:lang w:val="en-US"/>
               </w:rPr>
             </w:pPr>
-            <w:proofErr w:type="spellStart"/>
             <w:r>
               <w:rPr>
                 <w:lang w:val="en-US"/>
               </w:rPr>
-              <w:t>Interuptor</w:t>
-            </w:r>
-            <w:proofErr w:type="spellEnd"/>
-            <w:r>
-              <w:rPr>
-                <w:lang w:val="en-US"/>
-              </w:rPr>
-              <w:t xml:space="preserve"> </w:t>
+              <w:t xml:space="preserve">Interuptor </w:t>
             </w:r>
           </w:p>
         </w:tc>
@@ -9420,85 +8876,87 @@
         </w:rPr>
         <w:t xml:space="preserve">Functionality </w:t>
       </w:r>
-      <w:proofErr w:type="spellStart"/>
       <w:r>
         <w:rPr>
           <w:rFonts w:ascii="Arial Narrow" w:hAnsi="Arial Narrow"/>
           <w:color w:val="000000"/>
           <w:lang w:val="en-US"/>
         </w:rPr>
-        <w:t>Completar</w:t>
-      </w:r>
-      <w:proofErr w:type="spellEnd"/>
-      <w:r>
+        <w:t>Completar nombre sensor</w:t>
+      </w:r>
+    </w:p>
+    <w:p>
+      <w:pPr>
         <w:rPr>
           <w:rFonts w:ascii="Arial Narrow" w:hAnsi="Arial Narrow"/>
           <w:color w:val="000000"/>
           <w:lang w:val="en-US"/>
         </w:rPr>
-        <w:t xml:space="preserve"> </w:t>
-      </w:r>
-      <w:proofErr w:type="spellStart"/>
-      <w:r>
+      </w:pPr>
+    </w:p>
+    <w:p>
+      <w:pPr>
         <w:rPr>
           <w:rFonts w:ascii="Arial Narrow" w:hAnsi="Arial Narrow"/>
           <w:color w:val="000000"/>
           <w:lang w:val="en-US"/>
         </w:rPr>
-        <w:t>nombre</w:t>
-      </w:r>
-      <w:proofErr w:type="spellEnd"/>
+      </w:pPr>
       <w:r>
         <w:rPr>
           <w:rFonts w:ascii="Arial Narrow" w:hAnsi="Arial Narrow"/>
           <w:color w:val="000000"/>
           <w:lang w:val="en-US"/>
         </w:rPr>
-        <w:t xml:space="preserve"> sensor</w:t>
-      </w:r>
-    </w:p>
-    <w:p>
-      <w:pPr>
+        <w:t xml:space="preserve">According to </w:t>
+      </w:r>
+      <w:commentRangeStart w:id="29"/>
+      <w:r>
         <w:rPr>
           <w:rFonts w:ascii="Arial Narrow" w:hAnsi="Arial Narrow"/>
           <w:color w:val="000000"/>
           <w:lang w:val="en-US"/>
         </w:rPr>
-      </w:pPr>
-    </w:p>
-    <w:p>
-      <w:pPr>
+        <w:t>Tekscan</w:t>
+      </w:r>
+      <w:commentRangeEnd w:id="29"/>
+      <w:r>
+        <w:rPr>
+          <w:rStyle w:val="Kommentarzeichen"/>
+        </w:rPr>
+        <w:commentReference w:id="29"/>
+      </w:r>
+      <w:r>
         <w:rPr>
           <w:rFonts w:ascii="Arial Narrow" w:hAnsi="Arial Narrow"/>
           <w:color w:val="000000"/>
           <w:lang w:val="en-US"/>
         </w:rPr>
-      </w:pPr>
+        <w:t xml:space="preserve"> Manual, there are 3 </w:t>
+      </w:r>
       <w:r>
         <w:rPr>
           <w:rFonts w:ascii="Arial Narrow" w:hAnsi="Arial Narrow"/>
           <w:color w:val="000000"/>
           <w:lang w:val="en-US"/>
         </w:rPr>
-        <w:t xml:space="preserve">According to </w:t>
-      </w:r>
-      <w:commentRangeStart w:id="29"/>
-      <w:proofErr w:type="spellStart"/>
+        <w:t xml:space="preserve">ways to implement the </w:t>
+      </w:r>
+      <w:commentRangeStart w:id="30"/>
       <w:r>
         <w:rPr>
           <w:rFonts w:ascii="Arial Narrow" w:hAnsi="Arial Narrow"/>
           <w:color w:val="000000"/>
           <w:lang w:val="en-US"/>
         </w:rPr>
-        <w:t>Tekscan</w:t>
-      </w:r>
-      <w:commentRangeEnd w:id="29"/>
-      <w:proofErr w:type="spellEnd"/>
+        <w:t>Sensor</w:t>
+      </w:r>
+      <w:commentRangeEnd w:id="30"/>
       <w:r>
         <w:rPr>
           <w:rStyle w:val="Kommentarzeichen"/>
         </w:rPr>
-        <w:commentReference w:id="29"/>
+        <w:commentReference w:id="30"/>
       </w:r>
       <w:r>
         <w:rPr>
@@ -9506,7 +8964,7 @@
           <w:color w:val="000000"/>
           <w:lang w:val="en-US"/>
         </w:rPr>
-        <w:t xml:space="preserve"> Manual, there are 3 </w:t>
+        <w:t xml:space="preserve">, with </w:t>
       </w:r>
       <w:r>
         <w:rPr>
@@ -9514,23 +8972,15 @@
           <w:color w:val="000000"/>
           <w:lang w:val="en-US"/>
         </w:rPr>
-        <w:t xml:space="preserve">ways to implement the </w:t>
-      </w:r>
-      <w:commentRangeStart w:id="30"/>
+        <w:t xml:space="preserve">an </w:t>
+      </w:r>
       <w:r>
         <w:rPr>
           <w:rFonts w:ascii="Arial Narrow" w:hAnsi="Arial Narrow"/>
           <w:color w:val="000000"/>
           <w:lang w:val="en-US"/>
         </w:rPr>
-        <w:t>Sensor</w:t>
-      </w:r>
-      <w:commentRangeEnd w:id="30"/>
-      <w:r>
-        <w:rPr>
-          <w:rStyle w:val="Kommentarzeichen"/>
-        </w:rPr>
-        <w:commentReference w:id="30"/>
+        <w:t>noninverting</w:t>
       </w:r>
       <w:r>
         <w:rPr>
@@ -9538,7 +8988,7 @@
           <w:color w:val="000000"/>
           <w:lang w:val="en-US"/>
         </w:rPr>
-        <w:t xml:space="preserve">, with </w:t>
+        <w:t>, inverting opamp configuration and with a resistor divi</w:t>
       </w:r>
       <w:r>
         <w:rPr>
@@ -9546,7 +8996,7 @@
           <w:color w:val="000000"/>
           <w:lang w:val="en-US"/>
         </w:rPr>
-        <w:t xml:space="preserve">an </w:t>
+        <w:t xml:space="preserve">der. The best option for this proyect is the </w:t>
       </w:r>
       <w:r>
         <w:rPr>
@@ -9554,66 +9004,6 @@
           <w:color w:val="000000"/>
           <w:lang w:val="en-US"/>
         </w:rPr>
-        <w:t>noninverting</w:t>
-      </w:r>
-      <w:r>
-        <w:rPr>
-          <w:rFonts w:ascii="Arial Narrow" w:hAnsi="Arial Narrow"/>
-          <w:color w:val="000000"/>
-          <w:lang w:val="en-US"/>
-        </w:rPr>
-        <w:t xml:space="preserve">, inverting </w:t>
-      </w:r>
-      <w:proofErr w:type="spellStart"/>
-      <w:r>
-        <w:rPr>
-          <w:rFonts w:ascii="Arial Narrow" w:hAnsi="Arial Narrow"/>
-          <w:color w:val="000000"/>
-          <w:lang w:val="en-US"/>
-        </w:rPr>
-        <w:t>opamp</w:t>
-      </w:r>
-      <w:proofErr w:type="spellEnd"/>
-      <w:r>
-        <w:rPr>
-          <w:rFonts w:ascii="Arial Narrow" w:hAnsi="Arial Narrow"/>
-          <w:color w:val="000000"/>
-          <w:lang w:val="en-US"/>
-        </w:rPr>
-        <w:t xml:space="preserve"> configuration and with a resistor divi</w:t>
-      </w:r>
-      <w:r>
-        <w:rPr>
-          <w:rFonts w:ascii="Arial Narrow" w:hAnsi="Arial Narrow"/>
-          <w:color w:val="000000"/>
-          <w:lang w:val="en-US"/>
-        </w:rPr>
-        <w:t xml:space="preserve">der. The best option for this </w:t>
-      </w:r>
-      <w:proofErr w:type="spellStart"/>
-      <w:r>
-        <w:rPr>
-          <w:rFonts w:ascii="Arial Narrow" w:hAnsi="Arial Narrow"/>
-          <w:color w:val="000000"/>
-          <w:lang w:val="en-US"/>
-        </w:rPr>
-        <w:t>proyect</w:t>
-      </w:r>
-      <w:proofErr w:type="spellEnd"/>
-      <w:r>
-        <w:rPr>
-          <w:rFonts w:ascii="Arial Narrow" w:hAnsi="Arial Narrow"/>
-          <w:color w:val="000000"/>
-          <w:lang w:val="en-US"/>
-        </w:rPr>
-        <w:t xml:space="preserve"> is the </w:t>
-      </w:r>
-      <w:r>
-        <w:rPr>
-          <w:rFonts w:ascii="Arial Narrow" w:hAnsi="Arial Narrow"/>
-          <w:color w:val="000000"/>
-          <w:lang w:val="en-US"/>
-        </w:rPr>
         <w:t xml:space="preserve"> </w:t>
       </w:r>
     </w:p>
@@ -9629,20 +9019,10 @@
         <w:pStyle w:val="berschrift2"/>
       </w:pPr>
       <w:bookmarkStart w:id="31" w:name="_Toc80892817"/>
-      <w:proofErr w:type="spellStart"/>
-      <w:r>
-        <w:t>Proposed</w:t>
-      </w:r>
-      <w:proofErr w:type="spellEnd"/>
-      <w:r>
-        <w:t xml:space="preserve"> </w:t>
-      </w:r>
-      <w:proofErr w:type="spellStart"/>
-      <w:r>
-        <w:t>improvements</w:t>
+      <w:r>
+        <w:t>Proposed improvements</w:t>
       </w:r>
       <w:bookmarkEnd w:id="31"/>
-      <w:proofErr w:type="spellEnd"/>
     </w:p>
     <w:p>
       <w:pPr>
@@ -9721,21 +9101,7 @@
         <w:rPr>
           <w:lang w:val="en-US"/>
         </w:rPr>
-        <w:t xml:space="preserve">According to </w:t>
-      </w:r>
-      <w:proofErr w:type="spellStart"/>
-      <w:r>
-        <w:rPr>
-          <w:lang w:val="en-US"/>
-        </w:rPr>
-        <w:t>Tekscan</w:t>
-      </w:r>
-      <w:proofErr w:type="spellEnd"/>
-      <w:r>
-        <w:rPr>
-          <w:lang w:val="en-US"/>
-        </w:rPr>
-        <w:t xml:space="preserve"> </w:t>
+        <w:t xml:space="preserve">According to Tekscan </w:t>
       </w:r>
       <w:r>
         <w:rPr>
@@ -9852,19 +9218,11 @@
         </w:rPr>
         <w:t xml:space="preserve"> ADC with a resolution of 10 bits from 0 to 5v was implemented. According to </w:t>
       </w:r>
-      <w:proofErr w:type="spellStart"/>
-      <w:r>
-        <w:rPr>
-          <w:lang w:val="en-US"/>
-        </w:rPr>
-        <w:t>Tekscan</w:t>
-      </w:r>
-      <w:proofErr w:type="spellEnd"/>
-      <w:r>
-        <w:rPr>
-          <w:lang w:val="en-US"/>
-        </w:rPr>
-        <w:t xml:space="preserve"> datasheet the range of values that the sensor can give depends </w:t>
+      <w:r>
+        <w:rPr>
+          <w:lang w:val="en-US"/>
+        </w:rPr>
+        <w:t xml:space="preserve">Tekscan datasheet the range of values that the sensor can give depends </w:t>
       </w:r>
       <w:r>
         <w:rPr>
@@ -10584,27 +9942,14 @@
             <w:r>
               <w:t xml:space="preserve">( </w:t>
             </w:r>
-            <w:r>
-              <w:fldChar w:fldCharType="begin"/>
-            </w:r>
-            <w:r>
-              <w:instrText xml:space="preserve"> SEQ ( \* ARABIC </w:instrText>
-            </w:r>
-            <w:r>
-              <w:fldChar w:fldCharType="separate"/>
-            </w:r>
-            <w:r>
-              <w:rPr>
-                <w:noProof/>
-              </w:rPr>
-              <w:t>6</w:t>
-            </w:r>
-            <w:r>
-              <w:rPr>
-                <w:noProof/>
-              </w:rPr>
-              <w:fldChar w:fldCharType="end"/>
-            </w:r>
+            <w:fldSimple w:instr=" SEQ ( \* ARABIC ">
+              <w:r>
+                <w:rPr>
+                  <w:noProof/>
+                </w:rPr>
+                <w:t>6</w:t>
+              </w:r>
+            </w:fldSimple>
             <w:r>
               <w:t>)</w:t>
             </w:r>
@@ -10772,27 +10117,14 @@
             <w:r>
               <w:t xml:space="preserve">( </w:t>
             </w:r>
-            <w:r>
-              <w:fldChar w:fldCharType="begin"/>
-            </w:r>
-            <w:r>
-              <w:instrText xml:space="preserve"> SEQ ( \* ARABIC </w:instrText>
-            </w:r>
-            <w:r>
-              <w:fldChar w:fldCharType="separate"/>
-            </w:r>
-            <w:r>
-              <w:rPr>
-                <w:noProof/>
-              </w:rPr>
-              <w:t>7</w:t>
-            </w:r>
-            <w:r>
-              <w:rPr>
-                <w:noProof/>
-              </w:rPr>
-              <w:fldChar w:fldCharType="end"/>
-            </w:r>
+            <w:fldSimple w:instr=" SEQ ( \* ARABIC ">
+              <w:r>
+                <w:rPr>
+                  <w:noProof/>
+                </w:rPr>
+                <w:t>7</w:t>
+              </w:r>
+            </w:fldSimple>
             <w:r>
               <w:t>)</w:t>
             </w:r>
@@ -10839,21 +10171,7 @@
         <w:rPr>
           <w:lang w:val="en-US"/>
         </w:rPr>
-        <w:t xml:space="preserve">The </w:t>
-      </w:r>
-      <w:proofErr w:type="spellStart"/>
-      <w:r>
-        <w:rPr>
-          <w:lang w:val="en-US"/>
-        </w:rPr>
-        <w:t>Opamps</w:t>
-      </w:r>
-      <w:proofErr w:type="spellEnd"/>
-      <w:r>
-        <w:rPr>
-          <w:lang w:val="en-US"/>
-        </w:rPr>
-        <w:t xml:space="preserve"> </w:t>
+        <w:t xml:space="preserve">The Opamps </w:t>
       </w:r>
       <w:r>
         <w:rPr>
@@ -10891,21 +10209,7 @@
         <w:rPr>
           <w:lang w:val="en-US"/>
         </w:rPr>
-        <w:t>in the electrical implementation manual (</w:t>
-      </w:r>
-      <w:proofErr w:type="spellStart"/>
-      <w:r>
-        <w:rPr>
-          <w:lang w:val="en-US"/>
-        </w:rPr>
-        <w:t>Tekscan</w:t>
-      </w:r>
-      <w:proofErr w:type="spellEnd"/>
-      <w:r>
-        <w:rPr>
-          <w:lang w:val="en-US"/>
-        </w:rPr>
-        <w:t>, 2018).</w:t>
+        <w:t>in the electrical implementation manual (Tekscan, 2018).</w:t>
       </w:r>
       <w:r>
         <w:rPr>
@@ -10929,41 +10233,13 @@
         <w:rPr>
           <w:lang w:val="en-US"/>
         </w:rPr>
-        <w:t xml:space="preserve">maximum output voltage from the </w:t>
-      </w:r>
-      <w:proofErr w:type="spellStart"/>
-      <w:r>
-        <w:rPr>
-          <w:lang w:val="en-US"/>
-        </w:rPr>
-        <w:t>opamp</w:t>
-      </w:r>
-      <w:proofErr w:type="spellEnd"/>
-      <w:r>
-        <w:rPr>
-          <w:lang w:val="en-US"/>
-        </w:rPr>
-        <w:t xml:space="preserve"> and the </w:t>
-      </w:r>
-      <w:r>
-        <w:rPr>
-          <w:lang w:val="en-US"/>
-        </w:rPr>
-        <w:t xml:space="preserve">voltage source will be very similar, in comparison with other </w:t>
-      </w:r>
-      <w:proofErr w:type="spellStart"/>
-      <w:r>
-        <w:rPr>
-          <w:lang w:val="en-US"/>
-        </w:rPr>
-        <w:t>opamps</w:t>
-      </w:r>
-      <w:proofErr w:type="spellEnd"/>
-      <w:r>
-        <w:rPr>
-          <w:lang w:val="en-US"/>
-        </w:rPr>
-        <w:t xml:space="preserve"> that </w:t>
+        <w:t xml:space="preserve">maximum output voltage from the opamp and the </w:t>
+      </w:r>
+      <w:r>
+        <w:rPr>
+          <w:lang w:val="en-US"/>
+        </w:rPr>
+        <w:t xml:space="preserve">voltage source will be very similar, in comparison with other opamps that </w:t>
       </w:r>
       <w:r>
         <w:rPr>
@@ -10995,21 +10271,7 @@
         <w:rPr>
           <w:lang w:val="en-US"/>
         </w:rPr>
-        <w:t xml:space="preserve">Any other </w:t>
-      </w:r>
-      <w:proofErr w:type="spellStart"/>
-      <w:r>
-        <w:rPr>
-          <w:lang w:val="en-US"/>
-        </w:rPr>
-        <w:t>Opamp</w:t>
-      </w:r>
-      <w:proofErr w:type="spellEnd"/>
-      <w:r>
-        <w:rPr>
-          <w:lang w:val="en-US"/>
-        </w:rPr>
-        <w:t xml:space="preserve"> could be used </w:t>
+        <w:t xml:space="preserve">Any other Opamp could be used </w:t>
       </w:r>
       <w:r>
         <w:rPr>
@@ -11321,47 +10583,17 @@
           <w:lang w:val="en-US"/>
         </w:rPr>
       </w:pPr>
-      <w:proofErr w:type="spellStart"/>
-      <w:r>
-        <w:rPr>
-          <w:lang w:val="en-US"/>
-        </w:rPr>
-        <w:t>Chek</w:t>
-      </w:r>
-      <w:proofErr w:type="spellEnd"/>
-      <w:r>
-        <w:rPr>
-          <w:lang w:val="en-US"/>
-        </w:rPr>
-        <w:t xml:space="preserve"> calibration guidelines from </w:t>
-      </w:r>
-      <w:proofErr w:type="spellStart"/>
-      <w:r>
-        <w:rPr>
-          <w:lang w:val="en-US"/>
-        </w:rPr>
-        <w:t>Flexiforce</w:t>
-      </w:r>
-      <w:proofErr w:type="spellEnd"/>
-      <w:r>
-        <w:rPr>
-          <w:lang w:val="en-US"/>
-        </w:rPr>
-        <w:t xml:space="preserve"> Sensors </w:t>
-      </w:r>
-      <w:proofErr w:type="spellStart"/>
-      <w:r>
-        <w:rPr>
-          <w:lang w:val="en-US"/>
-        </w:rPr>
-        <w:t>RevL</w:t>
-      </w:r>
-      <w:proofErr w:type="spellEnd"/>
-      <w:r>
-        <w:rPr>
-          <w:lang w:val="en-US"/>
-        </w:rPr>
-        <w:t xml:space="preserve"> </w:t>
+      <w:r>
+        <w:rPr>
+          <w:lang w:val="en-US"/>
+        </w:rPr>
+        <w:t xml:space="preserve">Chek calibration guidelines from </w:t>
+      </w:r>
+      <w:r>
+        <w:rPr>
+          <w:lang w:val="en-US"/>
+        </w:rPr>
+        <w:t xml:space="preserve">Flexiforce Sensors RevL </w:t>
       </w:r>
     </w:p>
     <w:p>
@@ -11390,47 +10622,11 @@
           <w:lang w:val="en-US"/>
         </w:rPr>
       </w:pPr>
-      <w:proofErr w:type="spellStart"/>
-      <w:r>
-        <w:rPr>
-          <w:lang w:val="en-US"/>
-        </w:rPr>
-        <w:t>Tekscan</w:t>
-      </w:r>
-      <w:proofErr w:type="spellEnd"/>
-      <w:r>
-        <w:rPr>
-          <w:lang w:val="en-US"/>
-        </w:rPr>
-        <w:t xml:space="preserve">. (2018). </w:t>
-      </w:r>
-      <w:proofErr w:type="spellStart"/>
-      <w:r>
-        <w:rPr>
-          <w:lang w:val="en-US"/>
-        </w:rPr>
-        <w:t>FlexiForce</w:t>
-      </w:r>
-      <w:proofErr w:type="spellEnd"/>
-      <w:r>
-        <w:rPr>
-          <w:lang w:val="en-US"/>
-        </w:rPr>
-        <w:t xml:space="preserve">™ Sensor Durability, Drift, Recovery, and its Impact on Your Design. March 12, 2021, from </w:t>
-      </w:r>
-      <w:proofErr w:type="spellStart"/>
-      <w:r>
-        <w:rPr>
-          <w:lang w:val="en-US"/>
-        </w:rPr>
-        <w:t>Tekscan</w:t>
-      </w:r>
-      <w:proofErr w:type="spellEnd"/>
-      <w:r>
-        <w:rPr>
-          <w:lang w:val="en-US"/>
-        </w:rPr>
-        <w:t xml:space="preserve"> Website: </w:t>
+      <w:r>
+        <w:rPr>
+          <w:lang w:val="en-US"/>
+        </w:rPr>
+        <w:t xml:space="preserve">Tekscan. (2018). FlexiForce™ Sensor Durability, Drift, Recovery, and its Impact on Your Design. March 12, 2021, from Tekscan Website: </w:t>
       </w:r>
       <w:hyperlink r:id="rId27" w:history="1">
         <w:r>
@@ -11448,61 +10644,25 @@
           <w:lang w:val="en-US"/>
         </w:rPr>
       </w:pPr>
-      <w:proofErr w:type="spellStart"/>
       <w:r>
         <w:rPr>
           <w:lang w:val="en-US"/>
         </w:rPr>
         <w:lastRenderedPageBreak/>
-        <w:t>Tekscan</w:t>
-      </w:r>
-      <w:proofErr w:type="spellEnd"/>
-      <w:r>
-        <w:rPr>
-          <w:lang w:val="en-US"/>
-        </w:rPr>
-        <w:t>. (2018). Best Practices in</w:t>
-      </w:r>
-    </w:p>
-    <w:p>
-      <w:pPr>
-        <w:rPr>
-          <w:lang w:val="en-US"/>
-        </w:rPr>
-      </w:pPr>
-      <w:r>
-        <w:rPr>
-          <w:lang w:val="en-US"/>
-        </w:rPr>
-        <w:t xml:space="preserve">Electrical Integration of the </w:t>
-      </w:r>
-      <w:proofErr w:type="spellStart"/>
-      <w:r>
-        <w:rPr>
-          <w:lang w:val="en-US"/>
-        </w:rPr>
-        <w:t>FlexiForce</w:t>
-      </w:r>
-      <w:proofErr w:type="spellEnd"/>
-      <w:r>
-        <w:rPr>
-          <w:lang w:val="en-US"/>
-        </w:rPr>
-        <w:t xml:space="preserve">™ Sensor. March 12, 2021, from </w:t>
-      </w:r>
-      <w:proofErr w:type="spellStart"/>
-      <w:r>
-        <w:rPr>
-          <w:lang w:val="en-US"/>
-        </w:rPr>
-        <w:t>Tekscan</w:t>
-      </w:r>
-      <w:proofErr w:type="spellEnd"/>
-      <w:r>
-        <w:rPr>
-          <w:lang w:val="en-US"/>
-        </w:rPr>
-        <w:t xml:space="preserve"> Website: </w:t>
+        <w:t>Tekscan. (2018). Best Practices in</w:t>
+      </w:r>
+    </w:p>
+    <w:p>
+      <w:pPr>
+        <w:rPr>
+          <w:lang w:val="en-US"/>
+        </w:rPr>
+      </w:pPr>
+      <w:r>
+        <w:rPr>
+          <w:lang w:val="en-US"/>
+        </w:rPr>
+        <w:t xml:space="preserve">Electrical Integration of the FlexiForce™ Sensor. March 12, 2021, from Tekscan Website: </w:t>
       </w:r>
       <w:hyperlink r:id="rId28" w:history="1">
         <w:r>
@@ -11520,60 +10680,24 @@
           <w:lang w:val="en-US"/>
         </w:rPr>
       </w:pPr>
-      <w:proofErr w:type="spellStart"/>
-      <w:r>
-        <w:rPr>
-          <w:lang w:val="en-US"/>
-        </w:rPr>
-        <w:t>Tekscan</w:t>
-      </w:r>
-      <w:proofErr w:type="spellEnd"/>
-      <w:r>
-        <w:rPr>
-          <w:lang w:val="en-US"/>
-        </w:rPr>
-        <w:t xml:space="preserve">. (2018). </w:t>
-      </w:r>
-      <w:proofErr w:type="spellStart"/>
-      <w:r>
-        <w:rPr>
-          <w:lang w:val="en-US"/>
-        </w:rPr>
-        <w:t>FlexiForce</w:t>
-      </w:r>
-      <w:proofErr w:type="spellEnd"/>
-      <w:r>
-        <w:rPr>
-          <w:lang w:val="en-US"/>
-        </w:rPr>
-        <w:t>™</w:t>
-      </w:r>
-    </w:p>
-    <w:p>
-      <w:pPr>
-        <w:rPr>
-          <w:lang w:val="en-US"/>
-        </w:rPr>
-      </w:pPr>
-      <w:r>
-        <w:rPr>
-          <w:lang w:val="en-US"/>
-        </w:rPr>
-        <w:t xml:space="preserve">Integration Guide. March 12, 2021, from </w:t>
-      </w:r>
-      <w:proofErr w:type="spellStart"/>
-      <w:r>
-        <w:rPr>
-          <w:lang w:val="en-US"/>
-        </w:rPr>
-        <w:t>Tekscan</w:t>
-      </w:r>
-      <w:proofErr w:type="spellEnd"/>
-      <w:r>
-        <w:rPr>
-          <w:lang w:val="en-US"/>
-        </w:rPr>
-        <w:t xml:space="preserve"> Website: </w:t>
+      <w:r>
+        <w:rPr>
+          <w:lang w:val="en-US"/>
+        </w:rPr>
+        <w:t>Tekscan. (2018). FlexiForce™</w:t>
+      </w:r>
+    </w:p>
+    <w:p>
+      <w:pPr>
+        <w:rPr>
+          <w:lang w:val="en-US"/>
+        </w:rPr>
+      </w:pPr>
+      <w:r>
+        <w:rPr>
+          <w:lang w:val="en-US"/>
+        </w:rPr>
+        <w:t xml:space="preserve">Integration Guide. March 12, 2021, from Tekscan Website: </w:t>
       </w:r>
       <w:hyperlink r:id="rId29" w:history="1">
         <w:r>
@@ -11628,63 +10752,7 @@
         <w:rPr>
           <w:lang w:val="es-MX"/>
         </w:rPr>
-        <w:t xml:space="preserve">Ibarra </w:t>
-      </w:r>
-      <w:proofErr w:type="spellStart"/>
-      <w:r>
-        <w:rPr>
-          <w:lang w:val="es-MX"/>
-        </w:rPr>
-        <w:t>Aguila</w:t>
-      </w:r>
-      <w:proofErr w:type="spellEnd"/>
-      <w:r>
-        <w:rPr>
-          <w:lang w:val="es-MX"/>
-        </w:rPr>
-        <w:t xml:space="preserve">, S., Sánchez, G. J., </w:t>
-      </w:r>
-      <w:proofErr w:type="spellStart"/>
-      <w:r>
-        <w:rPr>
-          <w:lang w:val="es-MX"/>
-        </w:rPr>
-        <w:t>Sauvain</w:t>
-      </w:r>
-      <w:proofErr w:type="spellEnd"/>
-      <w:r>
-        <w:rPr>
-          <w:lang w:val="es-MX"/>
-        </w:rPr>
-        <w:t xml:space="preserve">, E. E., </w:t>
-      </w:r>
-      <w:proofErr w:type="spellStart"/>
-      <w:r>
-        <w:rPr>
-          <w:lang w:val="es-MX"/>
-        </w:rPr>
-        <w:t>Alemon</w:t>
-      </w:r>
-      <w:proofErr w:type="spellEnd"/>
-      <w:r>
-        <w:rPr>
-          <w:lang w:val="es-MX"/>
-        </w:rPr>
-        <w:t xml:space="preserve">, B., Fuentes-Aguilar, R. Q., &amp; </w:t>
-      </w:r>
-      <w:proofErr w:type="spellStart"/>
-      <w:r>
-        <w:rPr>
-          <w:lang w:val="es-MX"/>
-        </w:rPr>
-        <w:t>Huegel</w:t>
-      </w:r>
-      <w:proofErr w:type="spellEnd"/>
-      <w:r>
-        <w:rPr>
-          <w:lang w:val="es-MX"/>
-        </w:rPr>
-        <w:t xml:space="preserve">, J. C. (2020). </w:t>
+        <w:t xml:space="preserve">Ibarra Aguila, S., Sánchez, G. J., Sauvain, E. E., Alemon, B., Fuentes-Aguilar, R. Q., &amp; Huegel, J. C. (2020). </w:t>
       </w:r>
       <w:r>
         <w:rPr>
@@ -11692,7 +10760,6 @@
         </w:rPr>
         <w:t>Interface Pressure System to Compare the Functional Performance of Prosthetic Sockets during the Gait in People with Trans-Tibial Amputation. </w:t>
       </w:r>
-      <w:proofErr w:type="spellStart"/>
       <w:r>
         <w:rPr>
           <w:i/>
@@ -11701,7 +10768,6 @@
         </w:rPr>
         <w:t>Sensors</w:t>
       </w:r>
-      <w:proofErr w:type="spellEnd"/>
       <w:r>
         <w:rPr>
           <w:lang w:val="es-MX"/>
@@ -11734,21 +10800,7 @@
         <w:rPr>
           <w:lang w:val="es-MX"/>
         </w:rPr>
-        <w:t xml:space="preserve">Cargador </w:t>
-      </w:r>
-      <w:proofErr w:type="spellStart"/>
-      <w:r>
-        <w:rPr>
-          <w:lang w:val="es-MX"/>
-        </w:rPr>
-        <w:t>bateria</w:t>
-      </w:r>
-      <w:proofErr w:type="spellEnd"/>
-      <w:r>
-        <w:rPr>
-          <w:lang w:val="es-MX"/>
-        </w:rPr>
-        <w:t xml:space="preserve"> </w:t>
+        <w:t xml:space="preserve">Cargador bateria </w:t>
       </w:r>
       <w:hyperlink r:id="rId30" w:history="1">
         <w:r>
@@ -11779,21 +10831,20 @@
         <w:rPr>
           <w:lang w:val="es-MX"/>
         </w:rPr>
-        <w:t xml:space="preserve">  </w:t>
-      </w:r>
-      <w:proofErr w:type="spellStart"/>
-      <w:r>
+        <w:t xml:space="preserve">  Enclosure </w:t>
+      </w:r>
+    </w:p>
+    <w:p>
+      <w:pPr>
         <w:rPr>
           <w:lang w:val="es-MX"/>
         </w:rPr>
-        <w:t>Enclosure</w:t>
-      </w:r>
-      <w:proofErr w:type="spellEnd"/>
+      </w:pPr>
       <w:r>
         <w:rPr>
           <w:lang w:val="es-MX"/>
         </w:rPr>
-        <w:t xml:space="preserve"> </w:t>
+        <w:t>OLAA KASE PREUBA 23</w:t>
       </w:r>
     </w:p>
     <w:sectPr>
@@ -11854,21 +10905,7 @@
         <w:rPr>
           <w:lang w:val="es-MX"/>
         </w:rPr>
-        <w:t xml:space="preserve">eo de cómo hacer un </w:t>
-      </w:r>
-      <w:proofErr w:type="spellStart"/>
-      <w:r>
-        <w:rPr>
-          <w:lang w:val="es-MX"/>
-        </w:rPr>
-        <w:t>header</w:t>
-      </w:r>
-      <w:proofErr w:type="spellEnd"/>
-      <w:r>
-        <w:rPr>
-          <w:lang w:val="es-MX"/>
-        </w:rPr>
-        <w:t xml:space="preserve"> file</w:t>
+        <w:t>eo de cómo hacer un header file</w:t>
       </w:r>
     </w:p>
   </w:comment>
@@ -11974,28 +11011,12 @@
         </w:rPr>
         <w:annotationRef/>
       </w:r>
-      <w:proofErr w:type="spellStart"/>
-      <w:r>
-        <w:rPr>
-          <w:lang w:val="en-US"/>
-        </w:rPr>
-        <w:t>Agregar</w:t>
-      </w:r>
-      <w:proofErr w:type="spellEnd"/>
-      <w:r>
-        <w:rPr>
-          <w:lang w:val="en-US"/>
-        </w:rPr>
-        <w:t xml:space="preserve"> </w:t>
-      </w:r>
-      <w:proofErr w:type="spellStart"/>
-      <w:r>
-        <w:rPr>
-          <w:lang w:val="en-US"/>
-        </w:rPr>
-        <w:t>ecuación</w:t>
-      </w:r>
-      <w:proofErr w:type="spellEnd"/>
+      <w:r>
+        <w:rPr>
+          <w:lang w:val="en-US"/>
+        </w:rPr>
+        <w:t>Agregar ecuación</w:t>
+      </w:r>
     </w:p>
   </w:comment>
   <w:comment w:id="34" w:author="Roberto Estrella Mariscal" w:date="2021-04-14T14:54:00Z" w:initials="REM">

</xml_diff>

<commit_message>
Fixes to Microcontroller Code
</commit_message>
<xml_diff>
--- a/Documentation/Reporte 1.docx
+++ b/Documentation/Reporte 1.docx
@@ -2916,7 +2916,21 @@
         <w:rPr>
           <w:lang w:val="en-US"/>
         </w:rPr>
-        <w:t xml:space="preserve">aver broader information but the system developed by Ibarra has more accuracy. </w:t>
+        <w:t xml:space="preserve">aver broader </w:t>
+      </w:r>
+      <w:proofErr w:type="gramStart"/>
+      <w:r>
+        <w:rPr>
+          <w:lang w:val="en-US"/>
+        </w:rPr>
+        <w:t>information</w:t>
+      </w:r>
+      <w:proofErr w:type="gramEnd"/>
+      <w:r>
+        <w:rPr>
+          <w:lang w:val="en-US"/>
+        </w:rPr>
+        <w:t xml:space="preserve"> but the system developed by Ibarra has more accuracy. </w:t>
       </w:r>
       <w:commentRangeEnd w:id="2"/>
       <w:r>
@@ -3250,7 +3264,14 @@
         <w:rPr>
           <w:lang w:val="en-US"/>
         </w:rPr>
-        <w:t>The particular objective</w:t>
+        <w:t xml:space="preserve">The </w:t>
+      </w:r>
+      <w:proofErr w:type="gramStart"/>
+      <w:r>
+        <w:rPr>
+          <w:lang w:val="en-US"/>
+        </w:rPr>
+        <w:t>particular objective</w:t>
       </w:r>
       <w:r>
         <w:rPr>
@@ -3258,6 +3279,7 @@
         </w:rPr>
         <w:t>s</w:t>
       </w:r>
+      <w:proofErr w:type="gramEnd"/>
       <w:r>
         <w:rPr>
           <w:lang w:val="en-US"/>
@@ -3860,7 +3882,21 @@
         <w:rPr>
           <w:lang w:val="en-US"/>
         </w:rPr>
-        <w:t xml:space="preserve">has no </w:t>
+        <w:t xml:space="preserve">has </w:t>
+      </w:r>
+      <w:proofErr w:type="gramStart"/>
+      <w:r>
+        <w:rPr>
+          <w:lang w:val="en-US"/>
+        </w:rPr>
+        <w:t>no</w:t>
+      </w:r>
+      <w:proofErr w:type="gramEnd"/>
+      <w:r>
+        <w:rPr>
+          <w:lang w:val="en-US"/>
+        </w:rPr>
+        <w:t xml:space="preserve"> </w:t>
       </w:r>
       <w:r>
         <w:rPr>
@@ -3904,13 +3940,41 @@
         <w:rPr>
           <w:lang w:val="en-US"/>
         </w:rPr>
-        <w:t xml:space="preserve"> configuration. When the sensor has no pressure it’s </w:t>
-      </w:r>
-      <w:r>
-        <w:rPr>
-          <w:lang w:val="en-US"/>
-        </w:rPr>
-        <w:t xml:space="preserve">resistance is very big in comparison with the feedback resistance so it tends to infinity. When the sensor has pressure its resistance is very small in comparison with the feedback resistance, that is why it tends to 0. </w:t>
+        <w:t xml:space="preserve"> configuration. When the sensor has no pressure </w:t>
+      </w:r>
+      <w:proofErr w:type="gramStart"/>
+      <w:r>
+        <w:rPr>
+          <w:lang w:val="en-US"/>
+        </w:rPr>
+        <w:t>it’s</w:t>
+      </w:r>
+      <w:proofErr w:type="gramEnd"/>
+      <w:r>
+        <w:rPr>
+          <w:lang w:val="en-US"/>
+        </w:rPr>
+        <w:t xml:space="preserve"> </w:t>
+      </w:r>
+      <w:r>
+        <w:rPr>
+          <w:lang w:val="en-US"/>
+        </w:rPr>
+        <w:t xml:space="preserve">resistance is very big in comparison with the feedback resistance so it tends to infinity. When the sensor has </w:t>
+      </w:r>
+      <w:proofErr w:type="gramStart"/>
+      <w:r>
+        <w:rPr>
+          <w:lang w:val="en-US"/>
+        </w:rPr>
+        <w:t>pressure</w:t>
+      </w:r>
+      <w:proofErr w:type="gramEnd"/>
+      <w:r>
+        <w:rPr>
+          <w:lang w:val="en-US"/>
+        </w:rPr>
+        <w:t xml:space="preserve"> its resistance is very small in comparison with the feedback resistance, that is why it tends to 0. </w:t>
       </w:r>
     </w:p>
     <w:p>
@@ -4244,27 +4308,14 @@
             <w:r>
               <w:t xml:space="preserve">( </w:t>
             </w:r>
-            <w:r>
-              <w:fldChar w:fldCharType="begin"/>
-            </w:r>
-            <w:r>
-              <w:instrText xml:space="preserve"> SEQ ( \* ARABIC </w:instrText>
-            </w:r>
-            <w:r>
-              <w:fldChar w:fldCharType="separate"/>
-            </w:r>
-            <w:r>
-              <w:rPr>
-                <w:noProof/>
-              </w:rPr>
-              <w:t>1</w:t>
-            </w:r>
-            <w:r>
-              <w:rPr>
-                <w:noProof/>
-              </w:rPr>
-              <w:fldChar w:fldCharType="end"/>
-            </w:r>
+            <w:fldSimple w:instr=" SEQ ( \* ARABIC ">
+              <w:r>
+                <w:rPr>
+                  <w:noProof/>
+                </w:rPr>
+                <w:t>1</w:t>
+              </w:r>
+            </w:fldSimple>
             <w:r>
               <w:t>)</w:t>
             </w:r>
@@ -4512,27 +4563,14 @@
             <w:r>
               <w:t xml:space="preserve">( </w:t>
             </w:r>
-            <w:r>
-              <w:fldChar w:fldCharType="begin"/>
-            </w:r>
-            <w:r>
-              <w:instrText xml:space="preserve"> SEQ ( \* ARABIC </w:instrText>
-            </w:r>
-            <w:r>
-              <w:fldChar w:fldCharType="separate"/>
-            </w:r>
-            <w:r>
-              <w:rPr>
-                <w:noProof/>
-              </w:rPr>
-              <w:t>2</w:t>
-            </w:r>
-            <w:r>
-              <w:rPr>
-                <w:noProof/>
-              </w:rPr>
-              <w:fldChar w:fldCharType="end"/>
-            </w:r>
+            <w:fldSimple w:instr=" SEQ ( \* ARABIC ">
+              <w:r>
+                <w:rPr>
+                  <w:noProof/>
+                </w:rPr>
+                <w:t>2</w:t>
+              </w:r>
+            </w:fldSimple>
             <w:r>
               <w:t>)</w:t>
             </w:r>
@@ -4831,27 +4869,14 @@
             <w:r>
               <w:t xml:space="preserve">( </w:t>
             </w:r>
-            <w:r>
-              <w:fldChar w:fldCharType="begin"/>
-            </w:r>
-            <w:r>
-              <w:instrText xml:space="preserve"> SEQ ( \* ARABIC </w:instrText>
-            </w:r>
-            <w:r>
-              <w:fldChar w:fldCharType="separate"/>
-            </w:r>
-            <w:r>
-              <w:rPr>
-                <w:noProof/>
-              </w:rPr>
-              <w:t>2</w:t>
-            </w:r>
-            <w:r>
-              <w:rPr>
-                <w:noProof/>
-              </w:rPr>
-              <w:fldChar w:fldCharType="end"/>
-            </w:r>
+            <w:fldSimple w:instr=" SEQ ( \* ARABIC ">
+              <w:r>
+                <w:rPr>
+                  <w:noProof/>
+                </w:rPr>
+                <w:t>2</w:t>
+              </w:r>
+            </w:fldSimple>
             <w:r>
               <w:t>)</w:t>
             </w:r>
@@ -5173,27 +5198,14 @@
             <w:r>
               <w:t xml:space="preserve">( </w:t>
             </w:r>
-            <w:r>
-              <w:fldChar w:fldCharType="begin"/>
-            </w:r>
-            <w:r>
-              <w:instrText xml:space="preserve"> SEQ ( \* ARABIC </w:instrText>
-            </w:r>
-            <w:r>
-              <w:fldChar w:fldCharType="separate"/>
-            </w:r>
-            <w:r>
-              <w:rPr>
-                <w:noProof/>
-              </w:rPr>
-              <w:t>3</w:t>
-            </w:r>
-            <w:r>
-              <w:rPr>
-                <w:noProof/>
-              </w:rPr>
-              <w:fldChar w:fldCharType="end"/>
-            </w:r>
+            <w:fldSimple w:instr=" SEQ ( \* ARABIC ">
+              <w:r>
+                <w:rPr>
+                  <w:noProof/>
+                </w:rPr>
+                <w:t>3</w:t>
+              </w:r>
+            </w:fldSimple>
             <w:r>
               <w:t>)</w:t>
             </w:r>
@@ -5528,27 +5540,14 @@
             <w:r>
               <w:t xml:space="preserve">( </w:t>
             </w:r>
-            <w:r>
-              <w:fldChar w:fldCharType="begin"/>
-            </w:r>
-            <w:r>
-              <w:instrText xml:space="preserve"> SEQ ( \* ARABIC </w:instrText>
-            </w:r>
-            <w:r>
-              <w:fldChar w:fldCharType="separate"/>
-            </w:r>
-            <w:r>
-              <w:rPr>
-                <w:noProof/>
-              </w:rPr>
-              <w:t>4</w:t>
-            </w:r>
-            <w:r>
-              <w:rPr>
-                <w:noProof/>
-              </w:rPr>
-              <w:fldChar w:fldCharType="end"/>
-            </w:r>
+            <w:fldSimple w:instr=" SEQ ( \* ARABIC ">
+              <w:r>
+                <w:rPr>
+                  <w:noProof/>
+                </w:rPr>
+                <w:t>4</w:t>
+              </w:r>
+            </w:fldSimple>
             <w:r>
               <w:t>)</w:t>
             </w:r>
@@ -5910,27 +5909,14 @@
             <w:r>
               <w:t xml:space="preserve">( </w:t>
             </w:r>
-            <w:r>
-              <w:fldChar w:fldCharType="begin"/>
-            </w:r>
-            <w:r>
-              <w:instrText xml:space="preserve"> SEQ ( \* ARABIC </w:instrText>
-            </w:r>
-            <w:r>
-              <w:fldChar w:fldCharType="separate"/>
-            </w:r>
-            <w:r>
-              <w:rPr>
-                <w:noProof/>
-              </w:rPr>
-              <w:t>5</w:t>
-            </w:r>
-            <w:r>
-              <w:rPr>
-                <w:noProof/>
-              </w:rPr>
-              <w:fldChar w:fldCharType="end"/>
-            </w:r>
+            <w:fldSimple w:instr=" SEQ ( \* ARABIC ">
+              <w:r>
+                <w:rPr>
+                  <w:noProof/>
+                </w:rPr>
+                <w:t>5</w:t>
+              </w:r>
+            </w:fldSimple>
             <w:r>
               <w:t>)</w:t>
             </w:r>
@@ -6368,7 +6354,21 @@
         <w:rPr>
           <w:lang w:val="en-US"/>
         </w:rPr>
-        <w:t xml:space="preserve"> and has no additional peripheral which could increase the price and which are not going to be used. </w:t>
+        <w:t xml:space="preserve"> and has no additional peripheral which could increase the </w:t>
+      </w:r>
+      <w:proofErr w:type="gramStart"/>
+      <w:r>
+        <w:rPr>
+          <w:lang w:val="en-US"/>
+        </w:rPr>
+        <w:t>price</w:t>
+      </w:r>
+      <w:proofErr w:type="gramEnd"/>
+      <w:r>
+        <w:rPr>
+          <w:lang w:val="en-US"/>
+        </w:rPr>
+        <w:t xml:space="preserve"> and which are not going to be used. </w:t>
       </w:r>
     </w:p>
     <w:p>
@@ -7002,13 +7002,27 @@
         <w:rPr>
           <w:lang w:val="en-US"/>
         </w:rPr>
-        <w:t>pic16f886.h</w:t>
-      </w:r>
-      <w:r>
-        <w:rPr>
-          <w:lang w:val="en-US"/>
-        </w:rPr>
-        <w:t xml:space="preserve">. Here code of the working of the program will be written. </w:t>
+        <w:t>pic16f</w:t>
+      </w:r>
+      <w:proofErr w:type="gramStart"/>
+      <w:r>
+        <w:rPr>
+          <w:lang w:val="en-US"/>
+        </w:rPr>
+        <w:t>886.h</w:t>
+      </w:r>
+      <w:r>
+        <w:rPr>
+          <w:lang w:val="en-US"/>
+        </w:rPr>
+        <w:t>.</w:t>
+      </w:r>
+      <w:proofErr w:type="gramEnd"/>
+      <w:r>
+        <w:rPr>
+          <w:lang w:val="en-US"/>
+        </w:rPr>
+        <w:t xml:space="preserve"> Here code of the working of the program will be written. </w:t>
       </w:r>
       <w:r>
         <w:rPr>
@@ -7049,11 +7063,19 @@
         </w:rPr>
         <w:t xml:space="preserve">s all the header files and c files in one place required for the project. </w:t>
       </w:r>
-      <w:r>
-        <w:rPr>
-          <w:lang w:val="en-US"/>
-        </w:rPr>
-        <w:t>As long as you develop your code you could have different main files that do different thing</w:t>
+      <w:proofErr w:type="gramStart"/>
+      <w:r>
+        <w:rPr>
+          <w:lang w:val="en-US"/>
+        </w:rPr>
+        <w:t>As long as</w:t>
+      </w:r>
+      <w:proofErr w:type="gramEnd"/>
+      <w:r>
+        <w:rPr>
+          <w:lang w:val="en-US"/>
+        </w:rPr>
+        <w:t xml:space="preserve"> you develop your code you could have different main files that do different thing</w:t>
       </w:r>
       <w:r>
         <w:rPr>
@@ -7551,27 +7573,14 @@
             <w:r>
               <w:t xml:space="preserve">( </w:t>
             </w:r>
-            <w:r>
-              <w:fldChar w:fldCharType="begin"/>
-            </w:r>
-            <w:r>
-              <w:instrText xml:space="preserve"> SEQ ( \* ARABIC </w:instrText>
-            </w:r>
-            <w:r>
-              <w:fldChar w:fldCharType="separate"/>
-            </w:r>
-            <w:r>
-              <w:rPr>
-                <w:noProof/>
-              </w:rPr>
-              <w:t>7</w:t>
-            </w:r>
-            <w:r>
-              <w:rPr>
-                <w:noProof/>
-              </w:rPr>
-              <w:fldChar w:fldCharType="end"/>
-            </w:r>
+            <w:fldSimple w:instr=" SEQ ( \* ARABIC ">
+              <w:r>
+                <w:rPr>
+                  <w:noProof/>
+                </w:rPr>
+                <w:t>7</w:t>
+              </w:r>
+            </w:fldSimple>
             <w:r>
               <w:t>)</w:t>
             </w:r>
@@ -7717,27 +7726,14 @@
             <w:r>
               <w:t xml:space="preserve">( </w:t>
             </w:r>
-            <w:r>
-              <w:fldChar w:fldCharType="begin"/>
-            </w:r>
-            <w:r>
-              <w:instrText xml:space="preserve"> SEQ ( \* ARABIC </w:instrText>
-            </w:r>
-            <w:r>
-              <w:fldChar w:fldCharType="separate"/>
-            </w:r>
-            <w:r>
-              <w:rPr>
-                <w:noProof/>
-              </w:rPr>
-              <w:t>8</w:t>
-            </w:r>
-            <w:r>
-              <w:rPr>
-                <w:noProof/>
-              </w:rPr>
-              <w:fldChar w:fldCharType="end"/>
-            </w:r>
+            <w:fldSimple w:instr=" SEQ ( \* ARABIC ">
+              <w:r>
+                <w:rPr>
+                  <w:noProof/>
+                </w:rPr>
+                <w:t>8</w:t>
+              </w:r>
+            </w:fldSimple>
             <w:r>
               <w:t>)</w:t>
             </w:r>
@@ -9599,13 +9595,23 @@
         </w:rPr>
         <w:t xml:space="preserve">, with </w:t>
       </w:r>
+      <w:proofErr w:type="gramStart"/>
       <w:r>
         <w:rPr>
           <w:rFonts w:ascii="Arial Narrow" w:hAnsi="Arial Narrow"/>
           <w:color w:val="000000"/>
           <w:lang w:val="en-US"/>
         </w:rPr>
-        <w:t xml:space="preserve">an </w:t>
+        <w:t>an</w:t>
+      </w:r>
+      <w:proofErr w:type="gramEnd"/>
+      <w:r>
+        <w:rPr>
+          <w:rFonts w:ascii="Arial Narrow" w:hAnsi="Arial Narrow"/>
+          <w:color w:val="000000"/>
+          <w:lang w:val="en-US"/>
+        </w:rPr>
+        <w:t xml:space="preserve"> </w:t>
       </w:r>
       <w:r>
         <w:rPr>
@@ -9748,6 +9754,752 @@
     <w:p>
       <w:pPr>
         <w:pStyle w:val="Ttulo2"/>
+        <w:rPr>
+          <w:bdr w:val="none" w:sz="0" w:space="0" w:color="auto" w:frame="1"/>
+          <w:shd w:val="clear" w:color="auto" w:fill="F9F9F9"/>
+        </w:rPr>
+      </w:pPr>
+      <w:proofErr w:type="spellStart"/>
+      <w:r>
+        <w:rPr>
+          <w:bdr w:val="none" w:sz="0" w:space="0" w:color="auto" w:frame="1"/>
+          <w:shd w:val="clear" w:color="auto" w:fill="F9F9F9"/>
+        </w:rPr>
+        <w:t>Timer</w:t>
+      </w:r>
+      <w:proofErr w:type="spellEnd"/>
+    </w:p>
+    <w:p>
+      <w:r>
+        <w:t>Preload</w:t>
+      </w:r>
+    </w:p>
+    <w:p>
+      <w:pPr>
+        <w:rPr>
+          <w:lang w:val="en-US"/>
+        </w:rPr>
+      </w:pPr>
+      <w:r>
+        <w:rPr>
+          <w:lang w:val="en-US"/>
+        </w:rPr>
+        <w:lastRenderedPageBreak/>
+        <w:t>The Timer must be p</w:t>
+      </w:r>
+      <w:r>
+        <w:rPr>
+          <w:lang w:val="en-US"/>
+        </w:rPr>
+        <w:t xml:space="preserve">reload </w:t>
+      </w:r>
+    </w:p>
+    <w:tbl>
+      <w:tblPr>
+        <w:tblStyle w:val="Tablaconcuadrcula"/>
+        <w:tblW w:w="0" w:type="auto"/>
+        <w:tblBorders>
+          <w:top w:val="none" w:sz="0" w:space="0" w:color="auto"/>
+          <w:left w:val="none" w:sz="0" w:space="0" w:color="auto"/>
+          <w:bottom w:val="none" w:sz="0" w:space="0" w:color="auto"/>
+          <w:right w:val="none" w:sz="0" w:space="0" w:color="auto"/>
+          <w:insideH w:val="none" w:sz="0" w:space="0" w:color="auto"/>
+          <w:insideV w:val="none" w:sz="0" w:space="0" w:color="auto"/>
+        </w:tblBorders>
+        <w:tblLook w:val="04A0" w:firstRow="1" w:lastRow="0" w:firstColumn="1" w:lastColumn="0" w:noHBand="0" w:noVBand="1"/>
+      </w:tblPr>
+      <w:tblGrid>
+        <w:gridCol w:w="8784"/>
+        <w:gridCol w:w="566"/>
+      </w:tblGrid>
+      <w:tr>
+        <w:tc>
+          <w:tcPr>
+            <w:tcW w:w="8784" w:type="dxa"/>
+            <w:vAlign w:val="center"/>
+          </w:tcPr>
+          <w:p>
+            <w:pPr>
+              <w:rPr>
+                <w:lang w:val="en-US"/>
+              </w:rPr>
+            </w:pPr>
+            <m:oMathPara>
+              <m:oMathParaPr>
+                <m:jc m:val="left"/>
+              </m:oMathParaPr>
+              <m:oMath>
+                <m:r>
+                  <w:rPr>
+                    <w:rFonts w:ascii="Cambria Math" w:hAnsi="Cambria Math"/>
+                    <w:lang w:val="en-US"/>
+                  </w:rPr>
+                  <m:t>T=Tclock*Ticks</m:t>
+                </m:r>
+              </m:oMath>
+            </m:oMathPara>
+          </w:p>
+        </w:tc>
+        <w:tc>
+          <w:tcPr>
+            <w:tcW w:w="566" w:type="dxa"/>
+            <w:vAlign w:val="center"/>
+          </w:tcPr>
+          <w:p>
+            <w:pPr>
+              <w:pStyle w:val="Descripcin"/>
+              <w:jc w:val="right"/>
+              <w:rPr>
+                <w:lang w:val="en-US"/>
+              </w:rPr>
+            </w:pPr>
+            <w:r>
+              <w:t xml:space="preserve">( </w:t>
+            </w:r>
+            <w:r>
+              <w:fldChar w:fldCharType="begin"/>
+            </w:r>
+            <w:r>
+              <w:instrText xml:space="preserve"> SEQ ( \* ARABIC </w:instrText>
+            </w:r>
+            <w:r>
+              <w:fldChar w:fldCharType="separate"/>
+            </w:r>
+            <w:r>
+              <w:rPr>
+                <w:noProof/>
+              </w:rPr>
+              <w:t>9</w:t>
+            </w:r>
+            <w:r>
+              <w:rPr>
+                <w:noProof/>
+              </w:rPr>
+              <w:fldChar w:fldCharType="end"/>
+            </w:r>
+            <w:r>
+              <w:t>)</w:t>
+            </w:r>
+          </w:p>
+        </w:tc>
+      </w:tr>
+      <w:tr>
+        <w:tc>
+          <w:tcPr>
+            <w:tcW w:w="8784" w:type="dxa"/>
+            <w:vAlign w:val="center"/>
+          </w:tcPr>
+          <w:p>
+            <w:pPr>
+              <w:rPr>
+                <w:lang w:val="en-US"/>
+              </w:rPr>
+            </w:pPr>
+            <m:oMath>
+              <m:r>
+                <w:rPr>
+                  <w:rFonts w:ascii="Cambria Math" w:hAnsi="Cambria Math"/>
+                  <w:lang w:val="en-US"/>
+                </w:rPr>
+                <m:t>T=</m:t>
+              </m:r>
+              <m:f>
+                <m:fPr>
+                  <m:ctrlPr>
+                    <w:rPr>
+                      <w:rFonts w:ascii="Cambria Math" w:hAnsi="Cambria Math"/>
+                      <w:i/>
+                      <w:lang w:val="en-US"/>
+                    </w:rPr>
+                  </m:ctrlPr>
+                </m:fPr>
+                <m:num>
+                  <m:r>
+                    <w:rPr>
+                      <w:rFonts w:ascii="Cambria Math" w:hAnsi="Cambria Math"/>
+                      <w:lang w:val="en-US"/>
+                    </w:rPr>
+                    <m:t>1</m:t>
+                  </m:r>
+                </m:num>
+                <m:den>
+                  <m:r>
+                    <w:rPr>
+                      <w:rFonts w:ascii="Cambria Math" w:hAnsi="Cambria Math"/>
+                      <w:lang w:val="en-US"/>
+                    </w:rPr>
+                    <m:t>16M/8</m:t>
+                  </m:r>
+                </m:den>
+              </m:f>
+              <m:r>
+                <w:rPr>
+                  <w:rFonts w:ascii="Cambria Math" w:hAnsi="Cambria Math"/>
+                  <w:lang w:val="en-US"/>
+                </w:rPr>
+                <m:t>(</m:t>
+              </m:r>
+              <m:sSup>
+                <m:sSupPr>
+                  <m:ctrlPr>
+                    <w:rPr>
+                      <w:rFonts w:ascii="Cambria Math" w:hAnsi="Cambria Math"/>
+                      <w:i/>
+                      <w:lang w:val="en-US"/>
+                    </w:rPr>
+                  </m:ctrlPr>
+                </m:sSupPr>
+                <m:e>
+                  <m:r>
+                    <w:rPr>
+                      <w:rFonts w:ascii="Cambria Math" w:hAnsi="Cambria Math"/>
+                      <w:lang w:val="en-US"/>
+                    </w:rPr>
+                    <m:t>2</m:t>
+                  </m:r>
+                </m:e>
+                <m:sup>
+                  <m:r>
+                    <w:rPr>
+                      <w:rFonts w:ascii="Cambria Math" w:hAnsi="Cambria Math"/>
+                      <w:lang w:val="en-US"/>
+                    </w:rPr>
+                    <m:t>16</m:t>
+                  </m:r>
+                </m:sup>
+              </m:sSup>
+              <m:r>
+                <w:rPr>
+                  <w:rFonts w:ascii="Cambria Math" w:hAnsi="Cambria Math"/>
+                  <w:lang w:val="en-US"/>
+                </w:rPr>
+                <m:t>-1-TMR</m:t>
+              </m:r>
+            </m:oMath>
+            <w:r>
+              <w:rPr>
+                <w:lang w:val="en-US"/>
+              </w:rPr>
+              <w:t>)</w:t>
+            </w:r>
+          </w:p>
+        </w:tc>
+        <w:tc>
+          <w:tcPr>
+            <w:tcW w:w="566" w:type="dxa"/>
+            <w:vAlign w:val="center"/>
+          </w:tcPr>
+          <w:p>
+            <w:pPr>
+              <w:pStyle w:val="Descripcin"/>
+              <w:jc w:val="right"/>
+              <w:rPr>
+                <w:lang w:val="en-US"/>
+              </w:rPr>
+            </w:pPr>
+            <w:r>
+              <w:t xml:space="preserve">( </w:t>
+            </w:r>
+            <w:r>
+              <w:fldChar w:fldCharType="begin"/>
+            </w:r>
+            <w:r>
+              <w:instrText xml:space="preserve"> SEQ ( \* ARABIC </w:instrText>
+            </w:r>
+            <w:r>
+              <w:fldChar w:fldCharType="separate"/>
+            </w:r>
+            <w:r>
+              <w:rPr>
+                <w:noProof/>
+              </w:rPr>
+              <w:t>10</w:t>
+            </w:r>
+            <w:r>
+              <w:rPr>
+                <w:noProof/>
+              </w:rPr>
+              <w:fldChar w:fldCharType="end"/>
+            </w:r>
+            <w:r>
+              <w:t>)</w:t>
+            </w:r>
+          </w:p>
+        </w:tc>
+      </w:tr>
+      <w:tr>
+        <w:tc>
+          <w:tcPr>
+            <w:tcW w:w="8784" w:type="dxa"/>
+            <w:vAlign w:val="center"/>
+          </w:tcPr>
+          <w:p>
+            <w:pPr>
+              <w:rPr>
+                <w:lang w:val="en-US"/>
+              </w:rPr>
+            </w:pPr>
+            <m:oMath>
+              <m:r>
+                <w:rPr>
+                  <w:rFonts w:ascii="Cambria Math" w:hAnsi="Cambria Math"/>
+                  <w:lang w:val="en-US"/>
+                </w:rPr>
+                <m:t>.001=</m:t>
+              </m:r>
+              <m:f>
+                <m:fPr>
+                  <m:ctrlPr>
+                    <w:rPr>
+                      <w:rFonts w:ascii="Cambria Math" w:hAnsi="Cambria Math"/>
+                      <w:i/>
+                      <w:lang w:val="en-US"/>
+                    </w:rPr>
+                  </m:ctrlPr>
+                </m:fPr>
+                <m:num>
+                  <m:r>
+                    <w:rPr>
+                      <w:rFonts w:ascii="Cambria Math" w:hAnsi="Cambria Math"/>
+                      <w:lang w:val="en-US"/>
+                    </w:rPr>
+                    <m:t>1</m:t>
+                  </m:r>
+                </m:num>
+                <m:den>
+                  <m:r>
+                    <w:rPr>
+                      <w:rFonts w:ascii="Cambria Math" w:hAnsi="Cambria Math"/>
+                      <w:lang w:val="en-US"/>
+                    </w:rPr>
+                    <m:t>16M/8</m:t>
+                  </m:r>
+                </m:den>
+              </m:f>
+              <m:r>
+                <w:rPr>
+                  <w:rFonts w:ascii="Cambria Math" w:hAnsi="Cambria Math"/>
+                  <w:lang w:val="en-US"/>
+                </w:rPr>
+                <m:t>(</m:t>
+              </m:r>
+              <m:sSup>
+                <m:sSupPr>
+                  <m:ctrlPr>
+                    <w:rPr>
+                      <w:rFonts w:ascii="Cambria Math" w:hAnsi="Cambria Math"/>
+                      <w:i/>
+                      <w:lang w:val="en-US"/>
+                    </w:rPr>
+                  </m:ctrlPr>
+                </m:sSupPr>
+                <m:e>
+                  <m:r>
+                    <w:rPr>
+                      <w:rFonts w:ascii="Cambria Math" w:hAnsi="Cambria Math"/>
+                      <w:lang w:val="en-US"/>
+                    </w:rPr>
+                    <m:t>2</m:t>
+                  </m:r>
+                </m:e>
+                <m:sup>
+                  <m:r>
+                    <w:rPr>
+                      <w:rFonts w:ascii="Cambria Math" w:hAnsi="Cambria Math"/>
+                      <w:lang w:val="en-US"/>
+                    </w:rPr>
+                    <m:t>16</m:t>
+                  </m:r>
+                </m:sup>
+              </m:sSup>
+              <m:r>
+                <w:rPr>
+                  <w:rFonts w:ascii="Cambria Math" w:hAnsi="Cambria Math"/>
+                  <w:lang w:val="en-US"/>
+                </w:rPr>
+                <m:t>-1-TMR</m:t>
+              </m:r>
+            </m:oMath>
+            <w:r>
+              <w:rPr>
+                <w:lang w:val="en-US"/>
+              </w:rPr>
+              <w:t>)</w:t>
+            </w:r>
+          </w:p>
+          <w:p>
+            <w:pPr>
+              <w:rPr>
+                <w:lang w:val="en-US"/>
+              </w:rPr>
+            </w:pPr>
+          </w:p>
+        </w:tc>
+        <w:tc>
+          <w:tcPr>
+            <w:tcW w:w="566" w:type="dxa"/>
+            <w:vAlign w:val="center"/>
+          </w:tcPr>
+          <w:p>
+            <w:pPr>
+              <w:pStyle w:val="Descripcin"/>
+              <w:jc w:val="right"/>
+              <w:rPr>
+                <w:lang w:val="en-US"/>
+              </w:rPr>
+            </w:pPr>
+            <w:r>
+              <w:t xml:space="preserve">( </w:t>
+            </w:r>
+            <w:r>
+              <w:fldChar w:fldCharType="begin"/>
+            </w:r>
+            <w:r>
+              <w:instrText xml:space="preserve"> SEQ ( \* ARABIC </w:instrText>
+            </w:r>
+            <w:r>
+              <w:fldChar w:fldCharType="separate"/>
+            </w:r>
+            <w:r>
+              <w:rPr>
+                <w:noProof/>
+              </w:rPr>
+              <w:t>11</w:t>
+            </w:r>
+            <w:r>
+              <w:rPr>
+                <w:noProof/>
+              </w:rPr>
+              <w:fldChar w:fldCharType="end"/>
+            </w:r>
+            <w:r>
+              <w:t>)</w:t>
+            </w:r>
+          </w:p>
+        </w:tc>
+      </w:tr>
+      <w:tr>
+        <w:tc>
+          <w:tcPr>
+            <w:tcW w:w="8784" w:type="dxa"/>
+            <w:vAlign w:val="center"/>
+          </w:tcPr>
+          <w:p>
+            <w:pPr>
+              <w:rPr>
+                <w:lang w:val="en-US"/>
+              </w:rPr>
+            </w:pPr>
+            <m:oMathPara>
+              <m:oMathParaPr>
+                <m:jc m:val="left"/>
+              </m:oMathParaPr>
+              <m:oMath>
+                <m:r>
+                  <w:rPr>
+                    <w:rFonts w:ascii="Cambria Math" w:hAnsi="Cambria Math"/>
+                    <w:lang w:val="en-US"/>
+                  </w:rPr>
+                  <m:t>TMR=63535</m:t>
+                </m:r>
+              </m:oMath>
+            </m:oMathPara>
+          </w:p>
+        </w:tc>
+        <w:tc>
+          <w:tcPr>
+            <w:tcW w:w="566" w:type="dxa"/>
+            <w:vAlign w:val="center"/>
+          </w:tcPr>
+          <w:p>
+            <w:pPr>
+              <w:pStyle w:val="Descripcin"/>
+              <w:jc w:val="right"/>
+              <w:rPr>
+                <w:lang w:val="en-US"/>
+              </w:rPr>
+            </w:pPr>
+            <w:r>
+              <w:t xml:space="preserve">( </w:t>
+            </w:r>
+            <w:r>
+              <w:fldChar w:fldCharType="begin"/>
+            </w:r>
+            <w:r>
+              <w:instrText xml:space="preserve"> SEQ ( \* ARABIC </w:instrText>
+            </w:r>
+            <w:r>
+              <w:fldChar w:fldCharType="separate"/>
+            </w:r>
+            <w:r>
+              <w:rPr>
+                <w:noProof/>
+              </w:rPr>
+              <w:t>12</w:t>
+            </w:r>
+            <w:r>
+              <w:rPr>
+                <w:noProof/>
+              </w:rPr>
+              <w:fldChar w:fldCharType="end"/>
+            </w:r>
+            <w:r>
+              <w:t>)</w:t>
+            </w:r>
+          </w:p>
+        </w:tc>
+      </w:tr>
+    </w:tbl>
+    <w:p>
+      <w:pPr>
+        <w:rPr>
+          <w:lang w:val="en-US"/>
+        </w:rPr>
+      </w:pPr>
+    </w:p>
+    <w:p>
+      <w:pPr>
+        <w:rPr>
+          <w:rFonts w:ascii="Arial" w:hAnsi="Arial" w:cs="Arial"/>
+          <w:sz w:val="14"/>
+          <w:szCs w:val="14"/>
+          <w:lang w:val="en-US"/>
+        </w:rPr>
+      </w:pPr>
+      <w:r>
+        <w:rPr>
+          <w:lang w:val="en-US"/>
+        </w:rPr>
+        <w:t>The timer Interrupt, Peripherals Interrupts and Global interrupts must be activated, but first the Timer</w:t>
+      </w:r>
+      <w:r>
+        <w:rPr>
+          <w:lang w:val="en-US"/>
+        </w:rPr>
+        <w:t xml:space="preserve"> 1 Interrupt must</w:t>
+      </w:r>
+      <w:r>
+        <w:rPr>
+          <w:lang w:val="en-US"/>
+        </w:rPr>
+        <w:t xml:space="preserve"> be</w:t>
+      </w:r>
+      <w:r>
+        <w:rPr>
+          <w:lang w:val="en-US"/>
+        </w:rPr>
+        <w:t xml:space="preserve"> </w:t>
+      </w:r>
+      <w:r>
+        <w:rPr>
+          <w:lang w:val="en-US"/>
+        </w:rPr>
+        <w:t>c</w:t>
+      </w:r>
+      <w:r>
+        <w:rPr>
+          <w:lang w:val="en-US"/>
+        </w:rPr>
+        <w:t xml:space="preserve">leared. The </w:t>
+      </w:r>
+      <w:r>
+        <w:rPr>
+          <w:lang w:val="en-US"/>
+        </w:rPr>
+        <w:t>Importance</w:t>
+      </w:r>
+      <w:r>
+        <w:rPr>
+          <w:lang w:val="en-US"/>
+        </w:rPr>
+        <w:t xml:space="preserve"> Registers for this are </w:t>
+      </w:r>
+      <w:r>
+        <w:rPr>
+          <w:rFonts w:ascii="Arial" w:hAnsi="Arial" w:cs="Arial"/>
+          <w:sz w:val="14"/>
+          <w:szCs w:val="14"/>
+          <w:lang w:val="en-US"/>
+        </w:rPr>
+        <w:t>INTCON,</w:t>
+      </w:r>
+      <w:r>
+        <w:rPr>
+          <w:lang w:val="en-US"/>
+        </w:rPr>
+        <w:t xml:space="preserve"> </w:t>
+      </w:r>
+      <w:r>
+        <w:rPr>
+          <w:rFonts w:ascii="Arial" w:hAnsi="Arial" w:cs="Arial"/>
+          <w:sz w:val="14"/>
+          <w:szCs w:val="14"/>
+          <w:lang w:val="en-US"/>
+        </w:rPr>
+        <w:t>PIE1, PIR1,</w:t>
+      </w:r>
+      <w:r>
+        <w:rPr>
+          <w:rFonts w:ascii="Arial" w:hAnsi="Arial" w:cs="Arial"/>
+          <w:sz w:val="14"/>
+          <w:szCs w:val="14"/>
+          <w:lang w:val="en-US"/>
+        </w:rPr>
+        <w:t xml:space="preserve"> T1CON</w:t>
+      </w:r>
+      <w:r>
+        <w:rPr>
+          <w:rFonts w:ascii="Arial" w:hAnsi="Arial" w:cs="Arial"/>
+          <w:sz w:val="14"/>
+          <w:szCs w:val="14"/>
+          <w:lang w:val="en-US"/>
+        </w:rPr>
+        <w:t>.</w:t>
+      </w:r>
+    </w:p>
+    <w:tbl>
+      <w:tblPr>
+        <w:tblStyle w:val="Tablaconcuadrcula"/>
+        <w:tblW w:w="0" w:type="auto"/>
+        <w:tblLook w:val="04A0" w:firstRow="1" w:lastRow="0" w:firstColumn="1" w:lastColumn="0" w:noHBand="0" w:noVBand="1"/>
+      </w:tblPr>
+      <w:tblGrid>
+        <w:gridCol w:w="4675"/>
+        <w:gridCol w:w="4675"/>
+      </w:tblGrid>
+      <w:tr>
+        <w:tc>
+          <w:tcPr>
+            <w:tcW w:w="4675" w:type="dxa"/>
+          </w:tcPr>
+          <w:p>
+            <w:pPr>
+              <w:rPr>
+                <w:lang w:val="en-US"/>
+              </w:rPr>
+            </w:pPr>
+            <w:r>
+              <w:rPr>
+                <w:lang w:val="en-US"/>
+              </w:rPr>
+              <w:t>TMR1</w:t>
+            </w:r>
+          </w:p>
+        </w:tc>
+        <w:tc>
+          <w:tcPr>
+            <w:tcW w:w="4675" w:type="dxa"/>
+          </w:tcPr>
+          <w:p>
+            <w:pPr>
+              <w:rPr>
+                <w:lang w:val="en-US"/>
+              </w:rPr>
+            </w:pPr>
+            <w:r>
+              <w:rPr>
+                <w:lang w:val="en-US"/>
+              </w:rPr>
+              <w:t>Value of the Timer Counts</w:t>
+            </w:r>
+          </w:p>
+        </w:tc>
+      </w:tr>
+      <w:tr>
+        <w:tc>
+          <w:tcPr>
+            <w:tcW w:w="4675" w:type="dxa"/>
+          </w:tcPr>
+          <w:p>
+            <w:pPr>
+              <w:rPr>
+                <w:lang w:val="en-US"/>
+              </w:rPr>
+            </w:pPr>
+            <w:r>
+              <w:rPr>
+                <w:lang w:val="en-US"/>
+              </w:rPr>
+              <w:t>TMR1CS</w:t>
+            </w:r>
+          </w:p>
+        </w:tc>
+        <w:tc>
+          <w:tcPr>
+            <w:tcW w:w="4675" w:type="dxa"/>
+          </w:tcPr>
+          <w:p>
+            <w:pPr>
+              <w:rPr>
+                <w:lang w:val="en-US"/>
+              </w:rPr>
+            </w:pPr>
+          </w:p>
+        </w:tc>
+      </w:tr>
+      <w:tr>
+        <w:tc>
+          <w:tcPr>
+            <w:tcW w:w="4675" w:type="dxa"/>
+          </w:tcPr>
+          <w:p>
+            <w:pPr>
+              <w:rPr>
+                <w:lang w:val="en-US"/>
+              </w:rPr>
+            </w:pPr>
+          </w:p>
+        </w:tc>
+        <w:tc>
+          <w:tcPr>
+            <w:tcW w:w="4675" w:type="dxa"/>
+          </w:tcPr>
+          <w:p>
+            <w:pPr>
+              <w:rPr>
+                <w:lang w:val="en-US"/>
+              </w:rPr>
+            </w:pPr>
+          </w:p>
+        </w:tc>
+      </w:tr>
+      <w:tr>
+        <w:tc>
+          <w:tcPr>
+            <w:tcW w:w="4675" w:type="dxa"/>
+          </w:tcPr>
+          <w:p>
+            <w:pPr>
+              <w:rPr>
+                <w:lang w:val="en-US"/>
+              </w:rPr>
+            </w:pPr>
+          </w:p>
+        </w:tc>
+        <w:tc>
+          <w:tcPr>
+            <w:tcW w:w="4675" w:type="dxa"/>
+          </w:tcPr>
+          <w:p>
+            <w:pPr>
+              <w:rPr>
+                <w:lang w:val="en-US"/>
+              </w:rPr>
+            </w:pPr>
+          </w:p>
+        </w:tc>
+      </w:tr>
+    </w:tbl>
+    <w:p>
+      <w:pPr>
+        <w:rPr>
+          <w:lang w:val="en-US"/>
+        </w:rPr>
+      </w:pPr>
+    </w:p>
+    <w:p>
+      <w:pPr>
+        <w:pStyle w:val="Ttulo2"/>
       </w:pPr>
       <w:bookmarkStart w:id="32" w:name="_Toc80892817"/>
       <w:proofErr w:type="spellStart"/>
@@ -9771,11 +10523,19 @@
           <w:lang w:val="en-US"/>
         </w:rPr>
       </w:pPr>
-      <w:r>
-        <w:rPr>
-          <w:lang w:val="en-US"/>
-        </w:rPr>
-        <w:t>Despite the fact that prototype f</w:t>
+      <w:proofErr w:type="gramStart"/>
+      <w:r>
+        <w:rPr>
+          <w:lang w:val="en-US"/>
+        </w:rPr>
+        <w:t>Despite the fact that</w:t>
+      </w:r>
+      <w:proofErr w:type="gramEnd"/>
+      <w:r>
+        <w:rPr>
+          <w:lang w:val="en-US"/>
+        </w:rPr>
+        <w:t xml:space="preserve"> prototype f</w:t>
       </w:r>
       <w:r>
         <w:rPr>
@@ -9805,14 +10565,7 @@
         <w:rPr>
           <w:lang w:val="en-US"/>
         </w:rPr>
-        <w:t xml:space="preserve"> that could be improved. To start with, the system was unreliable being that the results </w:t>
-      </w:r>
-      <w:r>
-        <w:rPr>
-          <w:lang w:val="en-US"/>
-        </w:rPr>
-        <w:lastRenderedPageBreak/>
-        <w:t xml:space="preserve">could not be repeated by every operator. In addition, the resolution from the reading could also be improved being that the steps int the measurement </w:t>
+        <w:t xml:space="preserve"> that could be improved. To start with, the system was unreliable being that the results could not be repeated by every operator. In addition, the resolution from the reading could also be improved being that the steps int the measurement </w:t>
       </w:r>
       <w:r>
         <w:rPr>
@@ -9830,8 +10583,16 @@
         <w:rPr>
           <w:lang w:val="en-US"/>
         </w:rPr>
-        <w:t>as they can be easily seen at a glance</w:t>
-      </w:r>
+        <w:t xml:space="preserve">as they can be easily seen </w:t>
+      </w:r>
+      <w:proofErr w:type="gramStart"/>
+      <w:r>
+        <w:rPr>
+          <w:lang w:val="en-US"/>
+        </w:rPr>
+        <w:t>at a glance</w:t>
+      </w:r>
+      <w:proofErr w:type="gramEnd"/>
       <w:r>
         <w:rPr>
           <w:lang w:val="en-US"/>
@@ -10712,27 +11473,14 @@
             <w:r>
               <w:t xml:space="preserve">( </w:t>
             </w:r>
-            <w:r>
-              <w:fldChar w:fldCharType="begin"/>
-            </w:r>
-            <w:r>
-              <w:instrText xml:space="preserve"> SEQ ( \* ARABIC </w:instrText>
-            </w:r>
-            <w:r>
-              <w:fldChar w:fldCharType="separate"/>
-            </w:r>
-            <w:r>
-              <w:rPr>
-                <w:noProof/>
-              </w:rPr>
-              <w:t>6</w:t>
-            </w:r>
-            <w:r>
-              <w:rPr>
-                <w:noProof/>
-              </w:rPr>
-              <w:fldChar w:fldCharType="end"/>
-            </w:r>
+            <w:fldSimple w:instr=" SEQ ( \* ARABIC ">
+              <w:r>
+                <w:rPr>
+                  <w:noProof/>
+                </w:rPr>
+                <w:t>6</w:t>
+              </w:r>
+            </w:fldSimple>
             <w:r>
               <w:t>)</w:t>
             </w:r>
@@ -10900,27 +11648,14 @@
             <w:r>
               <w:t xml:space="preserve">( </w:t>
             </w:r>
-            <w:r>
-              <w:fldChar w:fldCharType="begin"/>
-            </w:r>
-            <w:r>
-              <w:instrText xml:space="preserve"> SEQ ( \* ARABIC </w:instrText>
-            </w:r>
-            <w:r>
-              <w:fldChar w:fldCharType="separate"/>
-            </w:r>
-            <w:r>
-              <w:rPr>
-                <w:noProof/>
-              </w:rPr>
-              <w:t>7</w:t>
-            </w:r>
-            <w:r>
-              <w:rPr>
-                <w:noProof/>
-              </w:rPr>
-              <w:fldChar w:fldCharType="end"/>
-            </w:r>
+            <w:fldSimple w:instr=" SEQ ( \* ARABIC ">
+              <w:r>
+                <w:rPr>
+                  <w:noProof/>
+                </w:rPr>
+                <w:t>7</w:t>
+              </w:r>
+            </w:fldSimple>
             <w:r>
               <w:t>)</w:t>
             </w:r>
@@ -11298,8 +12033,16 @@
         <w:rPr>
           <w:lang w:val="en-US"/>
         </w:rPr>
-        <w:t xml:space="preserve"> particular objectives</w:t>
-      </w:r>
+        <w:t xml:space="preserve"> </w:t>
+      </w:r>
+      <w:proofErr w:type="gramStart"/>
+      <w:r>
+        <w:rPr>
+          <w:lang w:val="en-US"/>
+        </w:rPr>
+        <w:t>particular objectives</w:t>
+      </w:r>
+      <w:proofErr w:type="gramEnd"/>
       <w:r>
         <w:rPr>
           <w:lang w:val="en-US"/>
@@ -11354,45 +12097,45 @@
         <w:rPr>
           <w:lang w:val="en-US"/>
         </w:rPr>
+        <w:t xml:space="preserve">One problem is that the arrangement of the sensors when installing the device on the user for test, is not very comfortable, being that the sensors are flexible, but not so much, they tend to bend, in that is harmful in the long term for the sensors. The only solution so far is to </w:t>
+      </w:r>
+      <w:r>
+        <w:rPr>
+          <w:lang w:val="en-US"/>
+        </w:rPr>
+        <w:t>place the device in a fanny pack</w:t>
+      </w:r>
+      <w:r>
+        <w:rPr>
+          <w:lang w:val="en-US"/>
+        </w:rPr>
+        <w:t xml:space="preserve"> or to design a fastener that could be adjusted around the leg. </w:t>
+      </w:r>
+    </w:p>
+    <w:p>
+      <w:pPr>
+        <w:rPr>
+          <w:lang w:val="en-US"/>
+        </w:rPr>
+      </w:pPr>
+      <w:r>
+        <w:rPr>
+          <w:lang w:val="en-US"/>
+        </w:rPr>
+        <w:t xml:space="preserve">It hasn’t been researched why these were the sensors that were implemented, probably there are some other better than these ones. That has not been questioned. </w:t>
+      </w:r>
+    </w:p>
+    <w:p>
+      <w:pPr>
+        <w:rPr>
+          <w:lang w:val="en-US"/>
+        </w:rPr>
+      </w:pPr>
+      <w:r>
+        <w:rPr>
+          <w:noProof/>
+        </w:rPr>
         <w:lastRenderedPageBreak/>
-        <w:t xml:space="preserve">One problem is that the arrangement of the sensors when installing the device on the user for test, is not very comfortable, being that the sensors are flexible, but not so much, they tend to bend, in that is harmful in the long term for the sensors. The only solution so far is to </w:t>
-      </w:r>
-      <w:r>
-        <w:rPr>
-          <w:lang w:val="en-US"/>
-        </w:rPr>
-        <w:t>place the device in a fanny pack</w:t>
-      </w:r>
-      <w:r>
-        <w:rPr>
-          <w:lang w:val="en-US"/>
-        </w:rPr>
-        <w:t xml:space="preserve"> or to design a fastener that could be adjusted around the leg. </w:t>
-      </w:r>
-    </w:p>
-    <w:p>
-      <w:pPr>
-        <w:rPr>
-          <w:lang w:val="en-US"/>
-        </w:rPr>
-      </w:pPr>
-      <w:r>
-        <w:rPr>
-          <w:lang w:val="en-US"/>
-        </w:rPr>
-        <w:t xml:space="preserve">It hasn’t been researched why these were the sensors that were implemented, probably there are some other better than these ones. That has not been questioned. </w:t>
-      </w:r>
-    </w:p>
-    <w:p>
-      <w:pPr>
-        <w:rPr>
-          <w:lang w:val="en-US"/>
-        </w:rPr>
-      </w:pPr>
-      <w:r>
-        <w:rPr>
-          <w:noProof/>
-        </w:rPr>
         <w:drawing>
           <wp:inline distT="0" distB="0" distL="0" distR="0" wp14:anchorId="6287829C" wp14:editId="03AA8D3E">
             <wp:extent cx="3781425" cy="3238500"/>
@@ -11755,7 +12498,6 @@
         <w:rPr>
           <w:lang w:val="es-MX"/>
         </w:rPr>
-        <w:lastRenderedPageBreak/>
         <w:t xml:space="preserve">Ibarra </w:t>
       </w:r>
       <w:proofErr w:type="spellStart"/>
@@ -11922,6 +12664,36 @@
           <w:lang w:val="es-MX"/>
         </w:rPr>
         <w:t xml:space="preserve"> </w:t>
+      </w:r>
+    </w:p>
+    <w:p>
+      <w:pPr>
+        <w:rPr>
+          <w:lang w:val="es-MX"/>
+        </w:rPr>
+      </w:pPr>
+      <w:hyperlink r:id="rId34" w:history="1">
+        <w:r>
+          <w:rPr>
+            <w:rStyle w:val="Hipervnculo"/>
+            <w:lang w:val="es-MX"/>
+          </w:rPr>
+          <w:t>https://deepbluembedded.com/timer-preloading-tutorial/</w:t>
+        </w:r>
+      </w:hyperlink>
+    </w:p>
+    <w:p>
+      <w:pPr>
+        <w:rPr>
+          <w:lang w:val="es-MX"/>
+        </w:rPr>
+      </w:pPr>
+      <w:r>
+        <w:rPr>
+          <w:lang w:val="es-MX"/>
+        </w:rPr>
+        <w:lastRenderedPageBreak/>
+        <w:t>https://deepbluembedded.com/timer-modules/</w:t>
       </w:r>
     </w:p>
     <w:sectPr>
@@ -12937,46 +13709,46 @@
       </w:rPr>
     </w:lvl>
   </w:abstractNum>
-  <w:num w:numId="1">
+  <w:num w:numId="1" w16cid:durableId="477844014">
     <w:abstractNumId w:val="0"/>
   </w:num>
-  <w:num w:numId="2">
+  <w:num w:numId="2" w16cid:durableId="2099599300">
     <w:abstractNumId w:val="0"/>
   </w:num>
-  <w:num w:numId="3">
+  <w:num w:numId="3" w16cid:durableId="518203393">
     <w:abstractNumId w:val="0"/>
   </w:num>
-  <w:num w:numId="4">
+  <w:num w:numId="4" w16cid:durableId="718167849">
     <w:abstractNumId w:val="0"/>
   </w:num>
-  <w:num w:numId="5">
+  <w:num w:numId="5" w16cid:durableId="2103211057">
     <w:abstractNumId w:val="0"/>
   </w:num>
-  <w:num w:numId="6">
+  <w:num w:numId="6" w16cid:durableId="297682853">
     <w:abstractNumId w:val="0"/>
   </w:num>
-  <w:num w:numId="7">
+  <w:num w:numId="7" w16cid:durableId="1480734578">
     <w:abstractNumId w:val="0"/>
   </w:num>
-  <w:num w:numId="8">
+  <w:num w:numId="8" w16cid:durableId="1225795224">
     <w:abstractNumId w:val="0"/>
   </w:num>
-  <w:num w:numId="9">
+  <w:num w:numId="9" w16cid:durableId="1048530884">
     <w:abstractNumId w:val="0"/>
   </w:num>
-  <w:num w:numId="10">
+  <w:num w:numId="10" w16cid:durableId="2041934787">
     <w:abstractNumId w:val="0"/>
   </w:num>
-  <w:num w:numId="11">
+  <w:num w:numId="11" w16cid:durableId="140511392">
     <w:abstractNumId w:val="4"/>
   </w:num>
-  <w:num w:numId="12">
+  <w:num w:numId="12" w16cid:durableId="1337267058">
     <w:abstractNumId w:val="1"/>
   </w:num>
-  <w:num w:numId="13">
+  <w:num w:numId="13" w16cid:durableId="1796213527">
     <w:abstractNumId w:val="2"/>
   </w:num>
-  <w:num w:numId="14">
+  <w:num w:numId="14" w16cid:durableId="1893803271">
     <w:abstractNumId w:val="3"/>
   </w:num>
 </w:numbering>

</xml_diff>